<commit_message>
Banco não relacional e documentação feita
</commit_message>
<xml_diff>
--- a/2S-Projetos/SP-Medical-Group/Apoio Escopo/Documentação SPmedGroup.docx
+++ b/2S-Projetos/SP-Medical-Group/Apoio Escopo/Documentação SPmedGroup.docx
@@ -7997,17 +7997,15 @@
           <w:szCs w:val="24"/>
         </w:rPr>
       </w:pPr>
-      <w:bookmarkStart w:id="18" w:name="_GoBack"/>
-      <w:bookmarkEnd w:id="18"/>
     </w:p>
     <w:p>
       <w:pPr>
         <w:spacing w:after="0" w:line="240" w:lineRule="auto"/>
         <w:rPr>
-          <w:rFonts w:ascii="Times New Roman" w:eastAsia="Times New Roman" w:hAnsi="Times New Roman" w:cs="Times New Roman"/>
-          <w:color w:val="auto"/>
-          <w:sz w:val="24"/>
-          <w:szCs w:val="24"/>
+          <w:rFonts w:ascii="Arial" w:eastAsia="Times New Roman" w:hAnsi="Arial" w:cs="Arial"/>
+          <w:color w:val="auto"/>
+          <w:sz w:val="27"/>
+          <w:szCs w:val="27"/>
         </w:rPr>
       </w:pPr>
       <w:r>
@@ -8026,9 +8024,209 @@
           <w:sz w:val="30"/>
           <w:szCs w:val="30"/>
         </w:rPr>
-        <w:t xml:space="preserve">1. Já tendo o repositório clonado, scripts do banco e </w:t>
+        <w:t>1. Já tendo o repositório clonado, scripts do banco e api rodando, siga o caminho:</w:t>
+      </w:r>
+      <w:r>
+        <w:rPr>
+          <w:rFonts w:ascii="Times New Roman" w:eastAsia="Times New Roman" w:hAnsi="Times New Roman" w:cs="Times New Roman"/>
+          <w:color w:val="auto"/>
+          <w:sz w:val="24"/>
+          <w:szCs w:val="24"/>
+        </w:rPr>
+        <w:br/>
+      </w:r>
+      <w:r>
+        <w:rPr>
+          <w:rFonts w:ascii="Arial" w:eastAsia="Times New Roman" w:hAnsi="Arial" w:cs="Arial"/>
+          <w:color w:val="auto"/>
+          <w:sz w:val="27"/>
+          <w:szCs w:val="27"/>
+        </w:rPr>
+        <w:t xml:space="preserve">SP_MedicalGroup -&gt; SP_MedicalGroup -&gt; </w:t>
       </w:r>
       <w:proofErr w:type="spellStart"/>
+      <w:r>
+        <w:rPr>
+          <w:rFonts w:ascii="Arial" w:eastAsia="Times New Roman" w:hAnsi="Arial" w:cs="Arial"/>
+          <w:color w:val="auto"/>
+          <w:sz w:val="27"/>
+          <w:szCs w:val="27"/>
+        </w:rPr>
+        <w:t>FrontEnd</w:t>
+      </w:r>
+      <w:proofErr w:type="spellEnd"/>
+      <w:r>
+        <w:rPr>
+          <w:rFonts w:ascii="Arial" w:eastAsia="Times New Roman" w:hAnsi="Arial" w:cs="Arial"/>
+          <w:color w:val="auto"/>
+          <w:sz w:val="27"/>
+          <w:szCs w:val="27"/>
+        </w:rPr>
+        <w:t xml:space="preserve"> -&gt; </w:t>
+      </w:r>
+      <w:proofErr w:type="spellStart"/>
+      <w:r>
+        <w:rPr>
+          <w:rFonts w:ascii="Arial" w:eastAsia="Times New Roman" w:hAnsi="Arial" w:cs="Arial"/>
+          <w:color w:val="auto"/>
+          <w:sz w:val="27"/>
+          <w:szCs w:val="27"/>
+        </w:rPr>
+        <w:t>s</w:t>
+      </w:r>
+      <w:r>
+        <w:rPr>
+          <w:rFonts w:ascii="Arial" w:eastAsia="Times New Roman" w:hAnsi="Arial" w:cs="Arial"/>
+          <w:color w:val="auto"/>
+          <w:sz w:val="27"/>
+          <w:szCs w:val="27"/>
+        </w:rPr>
+        <w:t>p</w:t>
+      </w:r>
+      <w:r>
+        <w:rPr>
+          <w:rFonts w:ascii="Arial" w:eastAsia="Times New Roman" w:hAnsi="Arial" w:cs="Arial"/>
+          <w:color w:val="auto"/>
+          <w:sz w:val="27"/>
+          <w:szCs w:val="27"/>
+        </w:rPr>
+        <w:t>m</w:t>
+      </w:r>
+      <w:r>
+        <w:rPr>
+          <w:rFonts w:ascii="Arial" w:eastAsia="Times New Roman" w:hAnsi="Arial" w:cs="Arial"/>
+          <w:color w:val="auto"/>
+          <w:sz w:val="27"/>
+          <w:szCs w:val="27"/>
+        </w:rPr>
+        <w:t>e</w:t>
+      </w:r>
+      <w:r>
+        <w:rPr>
+          <w:rFonts w:ascii="Arial" w:eastAsia="Times New Roman" w:hAnsi="Arial" w:cs="Arial"/>
+          <w:color w:val="auto"/>
+          <w:sz w:val="27"/>
+          <w:szCs w:val="27"/>
+        </w:rPr>
+        <w:t>dU</w:t>
+      </w:r>
+      <w:r>
+        <w:rPr>
+          <w:rFonts w:ascii="Arial" w:eastAsia="Times New Roman" w:hAnsi="Arial" w:cs="Arial"/>
+          <w:color w:val="auto"/>
+          <w:sz w:val="27"/>
+          <w:szCs w:val="27"/>
+        </w:rPr>
+        <w:t>i</w:t>
+      </w:r>
+      <w:proofErr w:type="spellEnd"/>
+    </w:p>
+    <w:p>
+      <w:pPr>
+        <w:spacing w:after="0" w:line="240" w:lineRule="auto"/>
+        <w:rPr>
+          <w:rFonts w:ascii="Arial" w:eastAsia="Times New Roman" w:hAnsi="Arial" w:cs="Arial"/>
+          <w:color w:val="auto"/>
+          <w:sz w:val="27"/>
+          <w:szCs w:val="27"/>
+        </w:rPr>
+      </w:pPr>
+    </w:p>
+    <w:p>
+      <w:pPr>
+        <w:spacing w:after="0" w:line="240" w:lineRule="auto"/>
+        <w:rPr>
+          <w:rFonts w:ascii="Times New Roman" w:eastAsia="Times New Roman" w:hAnsi="Times New Roman" w:cs="Times New Roman"/>
+          <w:color w:val="auto"/>
+          <w:sz w:val="24"/>
+          <w:szCs w:val="24"/>
+        </w:rPr>
+      </w:pPr>
+      <w:r>
+        <w:rPr>
+          <w:rFonts w:ascii="Arial" w:eastAsia="Times New Roman" w:hAnsi="Arial" w:cs="Arial"/>
+          <w:color w:val="auto"/>
+          <w:sz w:val="27"/>
+          <w:szCs w:val="27"/>
+        </w:rPr>
+        <w:t>vá ao terminal e</w:t>
+      </w:r>
+    </w:p>
+    <w:p>
+      <w:pPr>
+        <w:spacing w:after="0" w:line="240" w:lineRule="auto"/>
+        <w:rPr>
+          <w:rFonts w:ascii="Arial" w:eastAsia="Times New Roman" w:hAnsi="Arial" w:cs="Arial"/>
+          <w:color w:val="auto"/>
+          <w:sz w:val="27"/>
+          <w:szCs w:val="27"/>
+        </w:rPr>
+      </w:pPr>
+      <w:r>
+        <w:rPr>
+          <w:rFonts w:ascii="Arial" w:eastAsia="Times New Roman" w:hAnsi="Arial" w:cs="Arial"/>
+          <w:color w:val="auto"/>
+          <w:sz w:val="27"/>
+          <w:szCs w:val="27"/>
+        </w:rPr>
+        <w:t>digite o comando “npm i” para fazer a instalação de todas as dependências usadas no</w:t>
+      </w:r>
+      <w:r>
+        <w:rPr>
+          <w:rFonts w:ascii="Times New Roman" w:eastAsia="Times New Roman" w:hAnsi="Times New Roman" w:cs="Times New Roman"/>
+          <w:color w:val="auto"/>
+          <w:sz w:val="24"/>
+          <w:szCs w:val="24"/>
+        </w:rPr>
+        <w:t xml:space="preserve"> </w:t>
+      </w:r>
+      <w:r>
+        <w:rPr>
+          <w:rFonts w:ascii="Arial" w:eastAsia="Times New Roman" w:hAnsi="Arial" w:cs="Arial"/>
+          <w:color w:val="auto"/>
+          <w:sz w:val="27"/>
+          <w:szCs w:val="27"/>
+        </w:rPr>
+        <w:t>aplicativo, sejam outros pacotes ou arquivos necessários para que a aplicação funcione</w:t>
+      </w:r>
+      <w:r>
+        <w:rPr>
+          <w:rFonts w:ascii="Times New Roman" w:eastAsia="Times New Roman" w:hAnsi="Times New Roman" w:cs="Times New Roman"/>
+          <w:color w:val="auto"/>
+          <w:sz w:val="24"/>
+          <w:szCs w:val="24"/>
+        </w:rPr>
+        <w:t xml:space="preserve"> </w:t>
+      </w:r>
+      <w:r>
+        <w:rPr>
+          <w:rFonts w:ascii="Arial" w:eastAsia="Times New Roman" w:hAnsi="Arial" w:cs="Arial"/>
+          <w:color w:val="auto"/>
+          <w:sz w:val="27"/>
+          <w:szCs w:val="27"/>
+        </w:rPr>
+        <w:t>de forma correta.</w:t>
+      </w:r>
+    </w:p>
+    <w:p>
+      <w:pPr>
+        <w:spacing w:after="0" w:line="240" w:lineRule="auto"/>
+        <w:rPr>
+          <w:rFonts w:ascii="Arial" w:eastAsia="Times New Roman" w:hAnsi="Arial" w:cs="Arial"/>
+          <w:color w:val="auto"/>
+          <w:sz w:val="27"/>
+          <w:szCs w:val="27"/>
+        </w:rPr>
+      </w:pPr>
+      <w:r>
+        <w:rPr>
+          <w:rFonts w:ascii="Times New Roman" w:eastAsia="Times New Roman" w:hAnsi="Times New Roman" w:cs="Times New Roman"/>
+          <w:color w:val="auto"/>
+          <w:sz w:val="24"/>
+          <w:szCs w:val="24"/>
+        </w:rPr>
+        <w:br/>
+      </w:r>
       <w:r>
         <w:rPr>
           <w:rFonts w:ascii="Arial" w:eastAsia="Times New Roman" w:hAnsi="Arial" w:cs="Arial"/>
@@ -8036,9 +8234,37 @@
           <w:sz w:val="30"/>
           <w:szCs w:val="30"/>
         </w:rPr>
-        <w:t>api</w:t>
-      </w:r>
-      <w:proofErr w:type="spellEnd"/>
+        <w:t xml:space="preserve">2. </w:t>
+      </w:r>
+      <w:r>
+        <w:rPr>
+          <w:rFonts w:ascii="Arial" w:eastAsia="Times New Roman" w:hAnsi="Arial" w:cs="Arial"/>
+          <w:color w:val="auto"/>
+          <w:sz w:val="27"/>
+          <w:szCs w:val="27"/>
+        </w:rPr>
+        <w:t>Em seguida, quando a instalação for finalizada digite npm start para rodar os scripts</w:t>
+      </w:r>
+    </w:p>
+    <w:p>
+      <w:pPr>
+        <w:spacing w:after="0" w:line="240" w:lineRule="auto"/>
+        <w:rPr>
+          <w:rFonts w:ascii="Arial" w:eastAsia="Times New Roman" w:hAnsi="Arial" w:cs="Arial"/>
+          <w:color w:val="auto"/>
+          <w:sz w:val="27"/>
+          <w:szCs w:val="27"/>
+        </w:rPr>
+      </w:pPr>
+      <w:r>
+        <w:rPr>
+          <w:rFonts w:ascii="Times New Roman" w:eastAsia="Times New Roman" w:hAnsi="Times New Roman" w:cs="Times New Roman"/>
+          <w:color w:val="auto"/>
+          <w:sz w:val="24"/>
+          <w:szCs w:val="24"/>
+        </w:rPr>
+        <w:br/>
+      </w:r>
       <w:r>
         <w:rPr>
           <w:rFonts w:ascii="Arial" w:eastAsia="Times New Roman" w:hAnsi="Arial" w:cs="Arial"/>
@@ -8046,16 +8272,7 @@
           <w:sz w:val="30"/>
           <w:szCs w:val="30"/>
         </w:rPr>
-        <w:t xml:space="preserve"> rodando, siga o caminho:</w:t>
-      </w:r>
-      <w:r>
-        <w:rPr>
-          <w:rFonts w:ascii="Times New Roman" w:eastAsia="Times New Roman" w:hAnsi="Times New Roman" w:cs="Times New Roman"/>
-          <w:color w:val="auto"/>
-          <w:sz w:val="24"/>
-          <w:szCs w:val="24"/>
-        </w:rPr>
-        <w:br/>
+        <w:t xml:space="preserve">3. </w:t>
       </w:r>
       <w:r>
         <w:rPr>
@@ -8064,177 +8281,51 @@
           <w:sz w:val="27"/>
           <w:szCs w:val="27"/>
         </w:rPr>
-        <w:t xml:space="preserve">SP_MedicalGroup -&gt; SP_MedicalGroup -&gt; FrontEnd -&gt; </w:t>
-      </w:r>
-      <w:proofErr w:type="spellStart"/>
-      <w:r>
+        <w:t>Pronto, agora você pode começar a navegar pelo site</w:t>
+      </w:r>
+    </w:p>
+    <w:p>
+      <w:pPr>
+        <w:spacing w:after="0" w:line="240" w:lineRule="auto"/>
+        <w:rPr>
+          <w:rFonts w:ascii="Times New Roman" w:eastAsia="Times New Roman" w:hAnsi="Times New Roman" w:cs="Times New Roman"/>
+          <w:color w:val="auto"/>
+          <w:sz w:val="24"/>
+          <w:szCs w:val="24"/>
+        </w:rPr>
+      </w:pPr>
+    </w:p>
+    <w:p>
+      <w:pPr>
+        <w:spacing w:after="0" w:line="240" w:lineRule="auto"/>
         <w:rPr>
           <w:rFonts w:ascii="Arial" w:eastAsia="Times New Roman" w:hAnsi="Arial" w:cs="Arial"/>
-          <w:color w:val="auto"/>
-          <w:sz w:val="27"/>
-          <w:szCs w:val="27"/>
-        </w:rPr>
-        <w:t>s</w:t>
-      </w:r>
+          <w:b/>
+          <w:color w:val="auto"/>
+          <w:sz w:val="32"/>
+          <w:szCs w:val="30"/>
+        </w:rPr>
+      </w:pPr>
       <w:r>
         <w:rPr>
           <w:rFonts w:ascii="Arial" w:eastAsia="Times New Roman" w:hAnsi="Arial" w:cs="Arial"/>
-          <w:color w:val="auto"/>
-          <w:sz w:val="27"/>
-          <w:szCs w:val="27"/>
-        </w:rPr>
-        <w:t>p</w:t>
-      </w:r>
-      <w:r>
-        <w:rPr>
-          <w:rFonts w:ascii="Arial" w:eastAsia="Times New Roman" w:hAnsi="Arial" w:cs="Arial"/>
-          <w:color w:val="auto"/>
-          <w:sz w:val="27"/>
-          <w:szCs w:val="27"/>
-        </w:rPr>
-        <w:t>m</w:t>
-      </w:r>
-      <w:r>
-        <w:rPr>
-          <w:rFonts w:ascii="Arial" w:eastAsia="Times New Roman" w:hAnsi="Arial" w:cs="Arial"/>
-          <w:color w:val="auto"/>
-          <w:sz w:val="27"/>
-          <w:szCs w:val="27"/>
-        </w:rPr>
-        <w:t>e</w:t>
-      </w:r>
-      <w:r>
-        <w:rPr>
-          <w:rFonts w:ascii="Arial" w:eastAsia="Times New Roman" w:hAnsi="Arial" w:cs="Arial"/>
-          <w:color w:val="auto"/>
-          <w:sz w:val="27"/>
-          <w:szCs w:val="27"/>
-        </w:rPr>
-        <w:t>dU</w:t>
-      </w:r>
-      <w:r>
-        <w:rPr>
-          <w:rFonts w:ascii="Arial" w:eastAsia="Times New Roman" w:hAnsi="Arial" w:cs="Arial"/>
-          <w:color w:val="auto"/>
-          <w:sz w:val="27"/>
-          <w:szCs w:val="27"/>
-        </w:rPr>
-        <w:t>i</w:t>
-      </w:r>
-      <w:proofErr w:type="spellEnd"/>
-      <w:r>
-        <w:rPr>
-          <w:rFonts w:ascii="Arial" w:eastAsia="Times New Roman" w:hAnsi="Arial" w:cs="Arial"/>
-          <w:color w:val="auto"/>
-          <w:sz w:val="27"/>
-          <w:szCs w:val="27"/>
-        </w:rPr>
-        <w:t>, vá ao terminal e</w:t>
+          <w:b/>
+          <w:color w:val="auto"/>
+          <w:sz w:val="32"/>
+          <w:szCs w:val="30"/>
+        </w:rPr>
+        <w:t>Perfis de usuário:</w:t>
       </w:r>
     </w:p>
     <w:p>
       <w:pPr>
         <w:spacing w:after="0" w:line="240" w:lineRule="auto"/>
-        <w:rPr>
-          <w:rFonts w:ascii="Arial" w:eastAsia="Times New Roman" w:hAnsi="Arial" w:cs="Arial"/>
-          <w:color w:val="auto"/>
-          <w:sz w:val="27"/>
-          <w:szCs w:val="27"/>
-        </w:rPr>
-      </w:pPr>
-      <w:r>
-        <w:rPr>
-          <w:rFonts w:ascii="Arial" w:eastAsia="Times New Roman" w:hAnsi="Arial" w:cs="Arial"/>
-          <w:color w:val="auto"/>
-          <w:sz w:val="27"/>
-          <w:szCs w:val="27"/>
-        </w:rPr>
-        <w:t>digite o comando “npm i” para fazer a instalação de todas as dependências usadas no</w:t>
-      </w:r>
-      <w:r>
-        <w:rPr>
-          <w:rFonts w:ascii="Times New Roman" w:eastAsia="Times New Roman" w:hAnsi="Times New Roman" w:cs="Times New Roman"/>
-          <w:color w:val="auto"/>
-          <w:sz w:val="24"/>
-          <w:szCs w:val="24"/>
-        </w:rPr>
-        <w:t xml:space="preserve"> </w:t>
-      </w:r>
-      <w:r>
-        <w:rPr>
-          <w:rFonts w:ascii="Arial" w:eastAsia="Times New Roman" w:hAnsi="Arial" w:cs="Arial"/>
-          <w:color w:val="auto"/>
-          <w:sz w:val="27"/>
-          <w:szCs w:val="27"/>
-        </w:rPr>
-        <w:t>aplicativo, sejam outros pacotes ou arquivos necessários para que a aplicação funcione</w:t>
-      </w:r>
-      <w:r>
-        <w:rPr>
-          <w:rFonts w:ascii="Times New Roman" w:eastAsia="Times New Roman" w:hAnsi="Times New Roman" w:cs="Times New Roman"/>
-          <w:color w:val="auto"/>
-          <w:sz w:val="24"/>
-          <w:szCs w:val="24"/>
-        </w:rPr>
-        <w:t xml:space="preserve"> </w:t>
-      </w:r>
-      <w:r>
-        <w:rPr>
-          <w:rFonts w:ascii="Arial" w:eastAsia="Times New Roman" w:hAnsi="Arial" w:cs="Arial"/>
-          <w:color w:val="auto"/>
-          <w:sz w:val="27"/>
-          <w:szCs w:val="27"/>
-        </w:rPr>
-        <w:t>de forma correta.</w:t>
-      </w:r>
-    </w:p>
-    <w:p>
-      <w:pPr>
-        <w:spacing w:after="0" w:line="240" w:lineRule="auto"/>
-        <w:rPr>
-          <w:rFonts w:ascii="Arial" w:eastAsia="Times New Roman" w:hAnsi="Arial" w:cs="Arial"/>
-          <w:color w:val="auto"/>
-          <w:sz w:val="27"/>
-          <w:szCs w:val="27"/>
-        </w:rPr>
-      </w:pPr>
-      <w:r>
-        <w:rPr>
-          <w:rFonts w:ascii="Times New Roman" w:eastAsia="Times New Roman" w:hAnsi="Times New Roman" w:cs="Times New Roman"/>
-          <w:color w:val="auto"/>
-          <w:sz w:val="24"/>
-          <w:szCs w:val="24"/>
-        </w:rPr>
-        <w:br/>
-      </w:r>
-      <w:r>
         <w:rPr>
           <w:rFonts w:ascii="Arial" w:eastAsia="Times New Roman" w:hAnsi="Arial" w:cs="Arial"/>
           <w:color w:val="auto"/>
           <w:sz w:val="30"/>
           <w:szCs w:val="30"/>
         </w:rPr>
-        <w:t xml:space="preserve">2. </w:t>
-      </w:r>
-      <w:r>
-        <w:rPr>
-          <w:rFonts w:ascii="Arial" w:eastAsia="Times New Roman" w:hAnsi="Arial" w:cs="Arial"/>
-          <w:color w:val="auto"/>
-          <w:sz w:val="27"/>
-          <w:szCs w:val="27"/>
-        </w:rPr>
-        <w:t>Em seguida, quando a instalação for finalizada digite npm start para rodar os scripts</w:t>
-      </w:r>
-    </w:p>
-    <w:p>
-      <w:pPr>
-        <w:spacing w:after="0" w:line="240" w:lineRule="auto"/>
-        <w:rPr>
-          <w:rFonts w:ascii="Arial" w:eastAsia="Times New Roman" w:hAnsi="Arial" w:cs="Arial"/>
-          <w:color w:val="auto"/>
-          <w:sz w:val="27"/>
-          <w:szCs w:val="27"/>
-        </w:rPr>
       </w:pPr>
       <w:r>
         <w:rPr>
@@ -8252,28 +8343,8 @@
           <w:sz w:val="30"/>
           <w:szCs w:val="30"/>
         </w:rPr>
-        <w:t xml:space="preserve">3. </w:t>
-      </w:r>
-      <w:r>
-        <w:rPr>
-          <w:rFonts w:ascii="Arial" w:eastAsia="Times New Roman" w:hAnsi="Arial" w:cs="Arial"/>
-          <w:color w:val="auto"/>
-          <w:sz w:val="27"/>
-          <w:szCs w:val="27"/>
-        </w:rPr>
-        <w:t>Pronto, agora você pode começar a navegar pelo site</w:t>
-      </w:r>
-    </w:p>
-    <w:p>
-      <w:pPr>
-        <w:spacing w:after="0" w:line="240" w:lineRule="auto"/>
-        <w:rPr>
-          <w:rFonts w:ascii="Times New Roman" w:eastAsia="Times New Roman" w:hAnsi="Times New Roman" w:cs="Times New Roman"/>
-          <w:color w:val="auto"/>
-          <w:sz w:val="24"/>
-          <w:szCs w:val="24"/>
-        </w:rPr>
-      </w:pPr>
+        <w:t>1. Administrador: Para o colaborador da área administrativa da clínica;</w:t>
+      </w:r>
     </w:p>
     <w:p>
       <w:pPr>
@@ -8287,71 +8358,80 @@
       </w:pPr>
       <w:r>
         <w:rPr>
+          <w:rFonts w:ascii="Times New Roman" w:eastAsia="Times New Roman" w:hAnsi="Times New Roman" w:cs="Times New Roman"/>
+          <w:color w:val="auto"/>
+          <w:sz w:val="24"/>
+          <w:szCs w:val="24"/>
+        </w:rPr>
+        <w:br/>
+      </w:r>
+      <w:r>
+        <w:rPr>
           <w:rFonts w:ascii="Arial" w:eastAsia="Times New Roman" w:hAnsi="Arial" w:cs="Arial"/>
           <w:color w:val="auto"/>
           <w:sz w:val="30"/>
           <w:szCs w:val="30"/>
         </w:rPr>
-        <w:t>Perfis de usuário:</w:t>
-      </w:r>
-      <w:r>
-        <w:rPr>
-          <w:rFonts w:ascii="Times New Roman" w:eastAsia="Times New Roman" w:hAnsi="Times New Roman" w:cs="Times New Roman"/>
-          <w:color w:val="auto"/>
-          <w:sz w:val="24"/>
-          <w:szCs w:val="24"/>
-        </w:rPr>
-        <w:br/>
-      </w:r>
-      <w:r>
+        <w:t>2. Médico: Colaboradores que atuam na área da saúde;</w:t>
+      </w:r>
+    </w:p>
+    <w:p>
+      <w:pPr>
+        <w:spacing w:after="0" w:line="240" w:lineRule="auto"/>
         <w:rPr>
           <w:rFonts w:ascii="Arial" w:eastAsia="Times New Roman" w:hAnsi="Arial" w:cs="Arial"/>
           <w:color w:val="auto"/>
           <w:sz w:val="30"/>
           <w:szCs w:val="30"/>
         </w:rPr>
-        <w:t>1. Administrador: Para o colaborador da área administrativa da clínica;</w:t>
-      </w:r>
-    </w:p>
-    <w:p>
-      <w:pPr>
-        <w:spacing w:after="0" w:line="240" w:lineRule="auto"/>
+      </w:pPr>
+      <w:r>
+        <w:rPr>
+          <w:rFonts w:ascii="Times New Roman" w:eastAsia="Times New Roman" w:hAnsi="Times New Roman" w:cs="Times New Roman"/>
+          <w:color w:val="auto"/>
+          <w:sz w:val="24"/>
+          <w:szCs w:val="24"/>
+        </w:rPr>
+        <w:br/>
+      </w:r>
+      <w:r>
         <w:rPr>
           <w:rFonts w:ascii="Arial" w:eastAsia="Times New Roman" w:hAnsi="Arial" w:cs="Arial"/>
           <w:color w:val="auto"/>
           <w:sz w:val="30"/>
           <w:szCs w:val="30"/>
         </w:rPr>
-      </w:pPr>
-      <w:r>
-        <w:rPr>
-          <w:rFonts w:ascii="Times New Roman" w:eastAsia="Times New Roman" w:hAnsi="Times New Roman" w:cs="Times New Roman"/>
-          <w:color w:val="auto"/>
-          <w:sz w:val="24"/>
-          <w:szCs w:val="24"/>
-        </w:rPr>
-        <w:br/>
-      </w:r>
-      <w:r>
+        <w:t>3. Paciente: Clientes da clínica;</w:t>
+      </w:r>
+    </w:p>
+    <w:p>
+      <w:pPr>
+        <w:spacing w:after="0" w:line="240" w:lineRule="auto"/>
         <w:rPr>
           <w:rFonts w:ascii="Arial" w:eastAsia="Times New Roman" w:hAnsi="Arial" w:cs="Arial"/>
           <w:color w:val="auto"/>
           <w:sz w:val="30"/>
           <w:szCs w:val="30"/>
         </w:rPr>
-        <w:t>2. Médico: Colaboradores que atuam na área da saúde;</w:t>
-      </w:r>
-    </w:p>
-    <w:p>
-      <w:pPr>
-        <w:spacing w:after="0" w:line="240" w:lineRule="auto"/>
+      </w:pPr>
+      <w:r>
+        <w:rPr>
+          <w:rFonts w:ascii="Times New Roman" w:eastAsia="Times New Roman" w:hAnsi="Times New Roman" w:cs="Times New Roman"/>
+          <w:color w:val="auto"/>
+          <w:sz w:val="24"/>
+          <w:szCs w:val="24"/>
+        </w:rPr>
+        <w:br/>
+      </w:r>
+      <w:r>
         <w:rPr>
           <w:rFonts w:ascii="Arial" w:eastAsia="Times New Roman" w:hAnsi="Arial" w:cs="Arial"/>
           <w:color w:val="auto"/>
           <w:sz w:val="30"/>
           <w:szCs w:val="30"/>
         </w:rPr>
-      </w:pPr>
+        <w:t>Funcionalidades:</w:t>
+      </w:r>
       <w:r>
         <w:rPr>
           <w:rFonts w:ascii="Times New Roman" w:eastAsia="Times New Roman" w:hAnsi="Times New Roman" w:cs="Times New Roman"/>
@@ -8368,19 +8448,26 @@
           <w:sz w:val="30"/>
           <w:szCs w:val="30"/>
         </w:rPr>
-        <w:t>3. Paciente: Clientes da clínica;</w:t>
-      </w:r>
-    </w:p>
-    <w:p>
-      <w:pPr>
-        <w:spacing w:after="0" w:line="240" w:lineRule="auto"/>
+        <w:t>1. O administrador poderá agendar uma consulta, onde será informado o paciente,</w:t>
+      </w:r>
+      <w:r>
+        <w:rPr>
+          <w:rFonts w:ascii="Times New Roman" w:eastAsia="Times New Roman" w:hAnsi="Times New Roman" w:cs="Times New Roman"/>
+          <w:color w:val="auto"/>
+          <w:sz w:val="24"/>
+          <w:szCs w:val="24"/>
+        </w:rPr>
+        <w:br/>
+      </w:r>
+      <w:r>
         <w:rPr>
           <w:rFonts w:ascii="Arial" w:eastAsia="Times New Roman" w:hAnsi="Arial" w:cs="Arial"/>
           <w:color w:val="auto"/>
           <w:sz w:val="30"/>
           <w:szCs w:val="30"/>
         </w:rPr>
-      </w:pPr>
+        <w:t>data do agendamento e qual médico irá atender a consulta (o médico possuirá</w:t>
+      </w:r>
       <w:r>
         <w:rPr>
           <w:rFonts w:ascii="Times New Roman" w:eastAsia="Times New Roman" w:hAnsi="Times New Roman" w:cs="Times New Roman"/>
@@ -8397,7 +8484,7 @@
           <w:sz w:val="30"/>
           <w:szCs w:val="30"/>
         </w:rPr>
-        <w:t>Funcionalidades:</w:t>
+        <w:t>sua determinada especialidade);</w:t>
       </w:r>
       <w:r>
         <w:rPr>
@@ -8415,7 +8502,7 @@
           <w:sz w:val="30"/>
           <w:szCs w:val="30"/>
         </w:rPr>
-        <w:t>1. O administrador poderá agendar uma consulta, onde será informado o paciente,</w:t>
+        <w:t>3. O administrador poderá cancelar o agendamento;</w:t>
       </w:r>
       <w:r>
         <w:rPr>
@@ -8433,7 +8520,7 @@
           <w:sz w:val="30"/>
           <w:szCs w:val="30"/>
         </w:rPr>
-        <w:t>data do agendamento e qual médico irá atender a consulta (o médico possuirá</w:t>
+        <w:t>4. O administrador deverá informar os dados da clínica (como endereço, horário</w:t>
       </w:r>
       <w:r>
         <w:rPr>
@@ -8451,7 +8538,7 @@
           <w:sz w:val="30"/>
           <w:szCs w:val="30"/>
         </w:rPr>
-        <w:t>sua determinada especialidade);</w:t>
+        <w:t>de funcionamento, CNPJ, nome fantasia e razão social);</w:t>
       </w:r>
       <w:r>
         <w:rPr>
@@ -8469,7 +8556,7 @@
           <w:sz w:val="30"/>
           <w:szCs w:val="30"/>
         </w:rPr>
-        <w:t>3. O administrador poderá cancelar o agendamento;</w:t>
+        <w:t>5. O médico poderá ver os agendamentos (consultas) associados a ele;</w:t>
       </w:r>
       <w:r>
         <w:rPr>
@@ -8487,7 +8574,7 @@
           <w:sz w:val="30"/>
           <w:szCs w:val="30"/>
         </w:rPr>
-        <w:t>4. O administrador deverá informar os dados da clínica (como endereço, horário</w:t>
+        <w:t>6. O médico poderá incluir a descrição da consulta que estará vinculada ao paciente</w:t>
       </w:r>
       <w:r>
         <w:rPr>
@@ -8505,7 +8592,7 @@
           <w:sz w:val="30"/>
           <w:szCs w:val="30"/>
         </w:rPr>
-        <w:t>de funcionamento, CNPJ, nome fantasia e razão social);</w:t>
+        <w:t>(prontuário);</w:t>
       </w:r>
       <w:r>
         <w:rPr>
@@ -8523,139 +8610,8 @@
           <w:sz w:val="30"/>
           <w:szCs w:val="30"/>
         </w:rPr>
-        <w:t>5. O médico poderá ver os agendamentos (consultas) associados a ele;</w:t>
-      </w:r>
-      <w:r>
-        <w:rPr>
-          <w:rFonts w:ascii="Times New Roman" w:eastAsia="Times New Roman" w:hAnsi="Times New Roman" w:cs="Times New Roman"/>
-          <w:color w:val="auto"/>
-          <w:sz w:val="24"/>
-          <w:szCs w:val="24"/>
-        </w:rPr>
-        <w:br/>
-      </w:r>
-      <w:r>
-        <w:rPr>
-          <w:rFonts w:ascii="Arial" w:eastAsia="Times New Roman" w:hAnsi="Arial" w:cs="Arial"/>
-          <w:color w:val="auto"/>
-          <w:sz w:val="30"/>
-          <w:szCs w:val="30"/>
-        </w:rPr>
-        <w:t>6. O médico poderá incluir a descrição da consulta que estará vinculada ao paciente</w:t>
-      </w:r>
-      <w:r>
-        <w:rPr>
-          <w:rFonts w:ascii="Times New Roman" w:eastAsia="Times New Roman" w:hAnsi="Times New Roman" w:cs="Times New Roman"/>
-          <w:color w:val="auto"/>
-          <w:sz w:val="24"/>
-          <w:szCs w:val="24"/>
-        </w:rPr>
-        <w:br/>
-      </w:r>
-      <w:r>
-        <w:rPr>
-          <w:rFonts w:ascii="Arial" w:eastAsia="Times New Roman" w:hAnsi="Arial" w:cs="Arial"/>
-          <w:color w:val="auto"/>
-          <w:sz w:val="30"/>
-          <w:szCs w:val="30"/>
-        </w:rPr>
-        <w:t>(prontuário);</w:t>
-      </w:r>
-      <w:r>
-        <w:rPr>
-          <w:rFonts w:ascii="Times New Roman" w:eastAsia="Times New Roman" w:hAnsi="Times New Roman" w:cs="Times New Roman"/>
-          <w:color w:val="auto"/>
-          <w:sz w:val="24"/>
-          <w:szCs w:val="24"/>
-        </w:rPr>
-        <w:br/>
-      </w:r>
-      <w:r>
-        <w:rPr>
-          <w:rFonts w:ascii="Arial" w:eastAsia="Times New Roman" w:hAnsi="Arial" w:cs="Arial"/>
-          <w:color w:val="auto"/>
-          <w:sz w:val="30"/>
-          <w:szCs w:val="30"/>
-        </w:rPr>
         <w:t>7. O paciente poderá visualizar suas próprias consultas;</w:t>
       </w:r>
-    </w:p>
-    <w:p>
-      <w:pPr>
-        <w:spacing w:after="0" w:line="240" w:lineRule="auto"/>
-        <w:rPr>
-          <w:rFonts w:ascii="Times New Roman" w:eastAsia="Times New Roman" w:hAnsi="Times New Roman" w:cs="Times New Roman"/>
-          <w:color w:val="auto"/>
-          <w:sz w:val="24"/>
-          <w:szCs w:val="24"/>
-        </w:rPr>
-      </w:pPr>
-    </w:p>
-    <w:p>
-      <w:pPr>
-        <w:spacing w:after="0" w:line="240" w:lineRule="auto"/>
-        <w:rPr>
-          <w:rFonts w:ascii="Times New Roman" w:eastAsia="Times New Roman" w:hAnsi="Times New Roman" w:cs="Times New Roman"/>
-          <w:color w:val="auto"/>
-          <w:sz w:val="24"/>
-          <w:szCs w:val="24"/>
-        </w:rPr>
-      </w:pPr>
-    </w:p>
-    <w:p>
-      <w:pPr>
-        <w:spacing w:after="0" w:line="240" w:lineRule="auto"/>
-        <w:rPr>
-          <w:rFonts w:ascii="Times New Roman" w:eastAsia="Times New Roman" w:hAnsi="Times New Roman" w:cs="Times New Roman"/>
-          <w:color w:val="auto"/>
-          <w:sz w:val="24"/>
-          <w:szCs w:val="24"/>
-        </w:rPr>
-      </w:pPr>
-    </w:p>
-    <w:p>
-      <w:pPr>
-        <w:spacing w:after="0" w:line="240" w:lineRule="auto"/>
-        <w:rPr>
-          <w:rFonts w:ascii="Times New Roman" w:eastAsia="Times New Roman" w:hAnsi="Times New Roman" w:cs="Times New Roman"/>
-          <w:color w:val="auto"/>
-          <w:sz w:val="24"/>
-          <w:szCs w:val="24"/>
-        </w:rPr>
-      </w:pPr>
-    </w:p>
-    <w:p>
-      <w:pPr>
-        <w:spacing w:after="0" w:line="240" w:lineRule="auto"/>
-        <w:rPr>
-          <w:rFonts w:ascii="Times New Roman" w:eastAsia="Times New Roman" w:hAnsi="Times New Roman" w:cs="Times New Roman"/>
-          <w:color w:val="auto"/>
-          <w:sz w:val="24"/>
-          <w:szCs w:val="24"/>
-        </w:rPr>
-      </w:pPr>
-    </w:p>
-    <w:p>
-      <w:pPr>
-        <w:spacing w:after="0" w:line="240" w:lineRule="auto"/>
-        <w:rPr>
-          <w:rFonts w:ascii="Times New Roman" w:eastAsia="Times New Roman" w:hAnsi="Times New Roman" w:cs="Times New Roman"/>
-          <w:color w:val="auto"/>
-          <w:sz w:val="24"/>
-          <w:szCs w:val="24"/>
-        </w:rPr>
-      </w:pPr>
-    </w:p>
-    <w:p>
-      <w:pPr>
-        <w:spacing w:after="0" w:line="240" w:lineRule="auto"/>
-        <w:rPr>
-          <w:rFonts w:ascii="Times New Roman" w:eastAsia="Times New Roman" w:hAnsi="Times New Roman" w:cs="Times New Roman"/>
-          <w:color w:val="auto"/>
-          <w:sz w:val="24"/>
-          <w:szCs w:val="24"/>
-        </w:rPr>
-      </w:pPr>
     </w:p>
     <w:p>
       <w:pPr>
@@ -8685,6 +8641,7 @@
           <w:sz w:val="24"/>
           <w:szCs w:val="24"/>
         </w:rPr>
+        <w:lastRenderedPageBreak/>
         <w:br/>
       </w:r>
       <w:r>
@@ -8931,7 +8888,27 @@
           <w:sz w:val="30"/>
           <w:szCs w:val="30"/>
         </w:rPr>
-        <w:t>Coloque seu ip no applicationURL e comente o do localhost</w:t>
+        <w:t xml:space="preserve">Coloque seu </w:t>
+      </w:r>
+      <w:proofErr w:type="spellStart"/>
+      <w:r>
+        <w:rPr>
+          <w:rFonts w:ascii="Arial" w:eastAsia="Times New Roman" w:hAnsi="Arial" w:cs="Arial"/>
+          <w:color w:val="auto"/>
+          <w:sz w:val="30"/>
+          <w:szCs w:val="30"/>
+        </w:rPr>
+        <w:t>ip</w:t>
+      </w:r>
+      <w:proofErr w:type="spellEnd"/>
+      <w:r>
+        <w:rPr>
+          <w:rFonts w:ascii="Arial" w:eastAsia="Times New Roman" w:hAnsi="Arial" w:cs="Arial"/>
+          <w:color w:val="auto"/>
+          <w:sz w:val="30"/>
+          <w:szCs w:val="30"/>
+        </w:rPr>
+        <w:t xml:space="preserve"> no applicationURL e comente o do localhost</w:t>
       </w:r>
     </w:p>
     <w:p>
@@ -8974,7 +8951,34 @@
           <w:sz w:val="30"/>
           <w:szCs w:val="30"/>
         </w:rPr>
-        <w:t xml:space="preserve">3. Rode a API e siga o caminho: </w:t>
+        <w:t xml:space="preserve">3. </w:t>
+      </w:r>
+      <w:r>
+        <w:rPr>
+          <w:rFonts w:ascii="Arial" w:eastAsia="Times New Roman" w:hAnsi="Arial" w:cs="Arial"/>
+          <w:color w:val="auto"/>
+          <w:sz w:val="30"/>
+          <w:szCs w:val="30"/>
+        </w:rPr>
+        <w:t xml:space="preserve">       </w:t>
+      </w:r>
+      <w:r>
+        <w:rPr>
+          <w:rFonts w:ascii="Arial" w:eastAsia="Times New Roman" w:hAnsi="Arial" w:cs="Arial"/>
+          <w:color w:val="auto"/>
+          <w:sz w:val="28"/>
+          <w:szCs w:val="30"/>
+        </w:rPr>
+        <w:t>Rode a API e siga o caminho:</w:t>
+      </w:r>
+      <w:r>
+        <w:rPr>
+          <w:rFonts w:ascii="Arial" w:eastAsia="Times New Roman" w:hAnsi="Arial" w:cs="Arial"/>
+          <w:color w:val="auto"/>
+          <w:sz w:val="30"/>
+          <w:szCs w:val="30"/>
+        </w:rPr>
+        <w:t xml:space="preserve"> </w:t>
       </w:r>
       <w:r>
         <w:rPr>
@@ -9046,7 +9050,58 @@
           <w:sz w:val="27"/>
           <w:szCs w:val="27"/>
         </w:rPr>
-        <w:t>-&gt; Mobile-&gt; SpMedMobile, abra o cmd e digite npm i:</w:t>
+        <w:t xml:space="preserve">-&gt; Mobile-&gt; </w:t>
+      </w:r>
+    </w:p>
+    <w:p>
+      <w:pPr>
+        <w:spacing w:after="0" w:line="240" w:lineRule="auto"/>
+        <w:rPr>
+          <w:rFonts w:ascii="Arial" w:eastAsia="Times New Roman" w:hAnsi="Arial" w:cs="Arial"/>
+          <w:color w:val="auto"/>
+          <w:sz w:val="27"/>
+          <w:szCs w:val="27"/>
+        </w:rPr>
+      </w:pPr>
+      <w:proofErr w:type="spellStart"/>
+      <w:r>
+        <w:rPr>
+          <w:rFonts w:ascii="Arial" w:eastAsia="Times New Roman" w:hAnsi="Arial" w:cs="Arial"/>
+          <w:color w:val="auto"/>
+          <w:sz w:val="27"/>
+          <w:szCs w:val="27"/>
+        </w:rPr>
+        <w:t>SpMedMobile</w:t>
+      </w:r>
+      <w:proofErr w:type="spellEnd"/>
+      <w:r>
+        <w:rPr>
+          <w:rFonts w:ascii="Arial" w:eastAsia="Times New Roman" w:hAnsi="Arial" w:cs="Arial"/>
+          <w:color w:val="auto"/>
+          <w:sz w:val="27"/>
+          <w:szCs w:val="27"/>
+        </w:rPr>
+        <w:t xml:space="preserve">, abra o </w:t>
+      </w:r>
+      <w:proofErr w:type="spellStart"/>
+      <w:r>
+        <w:rPr>
+          <w:rFonts w:ascii="Arial" w:eastAsia="Times New Roman" w:hAnsi="Arial" w:cs="Arial"/>
+          <w:color w:val="auto"/>
+          <w:sz w:val="27"/>
+          <w:szCs w:val="27"/>
+        </w:rPr>
+        <w:t>cmd</w:t>
+      </w:r>
+      <w:proofErr w:type="spellEnd"/>
+      <w:r>
+        <w:rPr>
+          <w:rFonts w:ascii="Arial" w:eastAsia="Times New Roman" w:hAnsi="Arial" w:cs="Arial"/>
+          <w:color w:val="auto"/>
+          <w:sz w:val="27"/>
+          <w:szCs w:val="27"/>
+        </w:rPr>
+        <w:t xml:space="preserve"> e digite npm i:</w:t>
       </w:r>
     </w:p>
     <w:p>
@@ -9103,10 +9158,59 @@
         <w:rPr>
           <w:rFonts w:ascii="Arial" w:eastAsia="Times New Roman" w:hAnsi="Arial" w:cs="Arial"/>
           <w:color w:val="auto"/>
+          <w:sz w:val="30"/>
+          <w:szCs w:val="30"/>
+        </w:rPr>
+        <w:t xml:space="preserve">      </w:t>
+      </w:r>
+      <w:r>
+        <w:rPr>
+          <w:rFonts w:ascii="Arial" w:eastAsia="Times New Roman" w:hAnsi="Arial" w:cs="Arial"/>
+          <w:color w:val="auto"/>
           <w:sz w:val="27"/>
           <w:szCs w:val="27"/>
         </w:rPr>
-        <w:t>Agora digite npx react-native run-android e use o aplicativo.</w:t>
+        <w:t xml:space="preserve">Agora digite </w:t>
+      </w:r>
+      <w:proofErr w:type="spellStart"/>
+      <w:r>
+        <w:rPr>
+          <w:rFonts w:ascii="Arial" w:eastAsia="Times New Roman" w:hAnsi="Arial" w:cs="Arial"/>
+          <w:color w:val="auto"/>
+          <w:sz w:val="27"/>
+          <w:szCs w:val="27"/>
+        </w:rPr>
+        <w:t>npx</w:t>
+      </w:r>
+      <w:proofErr w:type="spellEnd"/>
+      <w:r>
+        <w:rPr>
+          <w:rFonts w:ascii="Arial" w:eastAsia="Times New Roman" w:hAnsi="Arial" w:cs="Arial"/>
+          <w:color w:val="auto"/>
+          <w:sz w:val="27"/>
+          <w:szCs w:val="27"/>
+        </w:rPr>
+        <w:t xml:space="preserve"> </w:t>
+      </w:r>
+      <w:proofErr w:type="spellStart"/>
+      <w:r>
+        <w:rPr>
+          <w:rFonts w:ascii="Arial" w:eastAsia="Times New Roman" w:hAnsi="Arial" w:cs="Arial"/>
+          <w:color w:val="auto"/>
+          <w:sz w:val="27"/>
+          <w:szCs w:val="27"/>
+        </w:rPr>
+        <w:t>react-native</w:t>
+      </w:r>
+      <w:proofErr w:type="spellEnd"/>
+      <w:r>
+        <w:rPr>
+          <w:rFonts w:ascii="Arial" w:eastAsia="Times New Roman" w:hAnsi="Arial" w:cs="Arial"/>
+          <w:color w:val="auto"/>
+          <w:sz w:val="27"/>
+          <w:szCs w:val="27"/>
+        </w:rPr>
+        <w:t xml:space="preserve"> run-android e use o aplicativo.</w:t>
       </w:r>
     </w:p>
     <w:p>
@@ -9228,11 +9332,858 @@
     </w:p>
     <w:p>
       <w:pPr>
-        <w:pStyle w:val="Ttulo1"/>
+        <w:spacing w:line="276" w:lineRule="auto"/>
+        <w:jc w:val="both"/>
+        <w:rPr>
+          <w:sz w:val="24"/>
+        </w:rPr>
+      </w:pPr>
+    </w:p>
+    <w:p>
+      <w:pPr>
+        <w:spacing w:line="276" w:lineRule="auto"/>
+        <w:jc w:val="both"/>
+        <w:rPr>
+          <w:sz w:val="24"/>
+        </w:rPr>
+      </w:pPr>
+      <w:bookmarkStart w:id="18" w:name="_GoBack"/>
+      <w:bookmarkEnd w:id="18"/>
+    </w:p>
+    <w:p>
+      <w:pPr>
+        <w:pStyle w:val="PargrafodaLista"/>
         <w:numPr>
           <w:ilvl w:val="0"/>
-          <w:numId w:val="0"/>
+          <w:numId w:val="14"/>
         </w:numPr>
+        <w:spacing w:line="276" w:lineRule="auto"/>
+        <w:jc w:val="both"/>
+        <w:rPr>
+          <w:sz w:val="24"/>
+        </w:rPr>
+      </w:pPr>
+      <w:r>
+        <w:rPr>
+          <w:sz w:val="28"/>
+        </w:rPr>
+        <w:lastRenderedPageBreak/>
+        <w:t>Banco não relacional</w:t>
+      </w:r>
+    </w:p>
+    <w:p>
+      <w:pPr>
+        <w:spacing w:line="276" w:lineRule="auto"/>
+        <w:jc w:val="both"/>
+        <w:rPr>
+          <w:sz w:val="24"/>
+        </w:rPr>
+      </w:pPr>
+      <w:r>
+        <w:rPr>
+          <w:sz w:val="24"/>
+        </w:rPr>
+        <w:t xml:space="preserve">         Foi criado um banco não relacional utilizando o MongoDB para que seja feita a </w:t>
+      </w:r>
+      <w:r>
+        <w:rPr>
+          <w:sz w:val="24"/>
+        </w:rPr>
+        <w:t>Data analytics</w:t>
+      </w:r>
+      <w:r>
+        <w:rPr>
+          <w:sz w:val="24"/>
+        </w:rPr>
+        <w:t>, o armazenamento das localizações dos pacientes, foi utilizado a API do google para o auxilio dessa função, na qual é exibido um mapa com os marcadores nos respectivos endereços.</w:t>
+      </w:r>
+    </w:p>
+    <w:p>
+      <w:pPr>
+        <w:spacing w:line="276" w:lineRule="auto"/>
+        <w:jc w:val="both"/>
+        <w:rPr>
+          <w:sz w:val="24"/>
+        </w:rPr>
+      </w:pPr>
+      <w:r>
+        <w:rPr>
+          <w:sz w:val="24"/>
+        </w:rPr>
+        <w:t xml:space="preserve"> </w:t>
+      </w:r>
+    </w:p>
+    <w:p>
+      <w:pPr>
+        <w:spacing w:line="276" w:lineRule="auto"/>
+        <w:jc w:val="both"/>
+        <w:rPr>
+          <w:sz w:val="24"/>
+        </w:rPr>
+      </w:pPr>
+      <w:r>
+        <w:rPr>
+          <w:sz w:val="24"/>
+        </w:rPr>
+        <w:t xml:space="preserve">                      </w:t>
+      </w:r>
+      <w:r>
+        <w:rPr>
+          <w:sz w:val="24"/>
+        </w:rPr>
+        <w:t>Diferença do banco relacional para o banco não relacional</w:t>
+      </w:r>
+      <w:r>
+        <w:rPr>
+          <w:sz w:val="24"/>
+        </w:rPr>
+        <w:t>:</w:t>
+      </w:r>
+    </w:p>
+    <w:p>
+      <w:pPr>
+        <w:spacing w:line="276" w:lineRule="auto"/>
+        <w:jc w:val="both"/>
+        <w:rPr>
+          <w:sz w:val="24"/>
+        </w:rPr>
+      </w:pPr>
+    </w:p>
+    <w:p>
+      <w:pPr>
+        <w:pStyle w:val="NormalWeb"/>
+        <w:rPr>
+          <w:rFonts w:asciiTheme="minorHAnsi" w:hAnsiTheme="minorHAnsi" w:cstheme="minorHAnsi"/>
+          <w:b/>
+          <w:sz w:val="32"/>
+        </w:rPr>
+      </w:pPr>
+      <w:r>
+        <w:rPr>
+          <w:rFonts w:asciiTheme="minorHAnsi" w:hAnsiTheme="minorHAnsi" w:cstheme="minorHAnsi"/>
+          <w:sz w:val="28"/>
+        </w:rPr>
+        <w:t xml:space="preserve">                   </w:t>
+      </w:r>
+      <w:r>
+        <w:rPr>
+          <w:rFonts w:asciiTheme="minorHAnsi" w:hAnsiTheme="minorHAnsi" w:cstheme="minorHAnsi"/>
+          <w:sz w:val="28"/>
+        </w:rPr>
+        <w:t xml:space="preserve"> </w:t>
+      </w:r>
+      <w:r>
+        <w:rPr>
+          <w:rFonts w:asciiTheme="minorHAnsi" w:hAnsiTheme="minorHAnsi" w:cstheme="minorHAnsi"/>
+          <w:b/>
+          <w:sz w:val="32"/>
+        </w:rPr>
+        <w:t xml:space="preserve">SQL </w:t>
+      </w:r>
+      <w:r>
+        <w:rPr>
+          <w:rFonts w:asciiTheme="minorHAnsi" w:hAnsiTheme="minorHAnsi" w:cstheme="minorHAnsi"/>
+          <w:b/>
+          <w:sz w:val="32"/>
+        </w:rPr>
+        <w:t xml:space="preserve">                                        </w:t>
+      </w:r>
+      <w:proofErr w:type="spellStart"/>
+      <w:r>
+        <w:rPr>
+          <w:rFonts w:asciiTheme="minorHAnsi" w:hAnsiTheme="minorHAnsi" w:cstheme="minorHAnsi"/>
+          <w:b/>
+          <w:sz w:val="32"/>
+        </w:rPr>
+        <w:t>NoSQL</w:t>
+      </w:r>
+      <w:proofErr w:type="spellEnd"/>
+    </w:p>
+    <w:p>
+      <w:pPr>
+        <w:pStyle w:val="NormalWeb"/>
+        <w:rPr>
+          <w:rFonts w:asciiTheme="minorHAnsi" w:hAnsiTheme="minorHAnsi" w:cstheme="minorHAnsi"/>
+          <w:sz w:val="28"/>
+        </w:rPr>
+      </w:pPr>
+      <w:r>
+        <w:rPr>
+          <w:rFonts w:asciiTheme="minorHAnsi" w:hAnsiTheme="minorHAnsi" w:cstheme="minorHAnsi"/>
+          <w:sz w:val="28"/>
+        </w:rPr>
+        <w:t xml:space="preserve">                    </w:t>
+      </w:r>
+      <w:proofErr w:type="spellStart"/>
+      <w:r>
+        <w:rPr>
+          <w:rFonts w:asciiTheme="minorHAnsi" w:hAnsiTheme="minorHAnsi" w:cstheme="minorHAnsi"/>
+          <w:sz w:val="28"/>
+        </w:rPr>
+        <w:t>Database</w:t>
+      </w:r>
+      <w:proofErr w:type="spellEnd"/>
+      <w:r>
+        <w:rPr>
+          <w:rFonts w:asciiTheme="minorHAnsi" w:hAnsiTheme="minorHAnsi" w:cstheme="minorHAnsi"/>
+          <w:sz w:val="28"/>
+        </w:rPr>
+        <w:t xml:space="preserve">           </w:t>
+      </w:r>
+      <w:r>
+        <w:rPr>
+          <w:rFonts w:asciiTheme="minorHAnsi" w:hAnsiTheme="minorHAnsi" w:cstheme="minorHAnsi"/>
+          <w:sz w:val="28"/>
+        </w:rPr>
+        <w:t xml:space="preserve"> </w:t>
+      </w:r>
+      <w:r>
+        <w:rPr>
+          <w:rFonts w:asciiTheme="minorHAnsi" w:hAnsiTheme="minorHAnsi" w:cstheme="minorHAnsi"/>
+          <w:sz w:val="28"/>
+        </w:rPr>
+        <w:t xml:space="preserve">                          </w:t>
+      </w:r>
+      <w:proofErr w:type="spellStart"/>
+      <w:r>
+        <w:rPr>
+          <w:rFonts w:asciiTheme="minorHAnsi" w:hAnsiTheme="minorHAnsi" w:cstheme="minorHAnsi"/>
+          <w:sz w:val="28"/>
+        </w:rPr>
+        <w:t>Database</w:t>
+      </w:r>
+      <w:proofErr w:type="spellEnd"/>
+    </w:p>
+    <w:p>
+      <w:pPr>
+        <w:pStyle w:val="NormalWeb"/>
+        <w:rPr>
+          <w:rFonts w:asciiTheme="minorHAnsi" w:hAnsiTheme="minorHAnsi" w:cstheme="minorHAnsi"/>
+          <w:sz w:val="28"/>
+        </w:rPr>
+      </w:pPr>
+      <w:r>
+        <w:rPr>
+          <w:rFonts w:asciiTheme="minorHAnsi" w:hAnsiTheme="minorHAnsi" w:cstheme="minorHAnsi"/>
+          <w:sz w:val="28"/>
+        </w:rPr>
+        <w:t xml:space="preserve">                    </w:t>
+      </w:r>
+      <w:proofErr w:type="spellStart"/>
+      <w:r>
+        <w:rPr>
+          <w:rFonts w:asciiTheme="minorHAnsi" w:hAnsiTheme="minorHAnsi" w:cstheme="minorHAnsi"/>
+          <w:sz w:val="28"/>
+        </w:rPr>
+        <w:t>Tables</w:t>
+      </w:r>
+      <w:proofErr w:type="spellEnd"/>
+      <w:r>
+        <w:rPr>
+          <w:rFonts w:asciiTheme="minorHAnsi" w:hAnsiTheme="minorHAnsi" w:cstheme="minorHAnsi"/>
+          <w:sz w:val="28"/>
+        </w:rPr>
+        <w:t xml:space="preserve"> </w:t>
+      </w:r>
+      <w:r>
+        <w:rPr>
+          <w:rFonts w:asciiTheme="minorHAnsi" w:hAnsiTheme="minorHAnsi" w:cstheme="minorHAnsi"/>
+          <w:sz w:val="28"/>
+        </w:rPr>
+        <w:t xml:space="preserve">                                          </w:t>
+      </w:r>
+      <w:proofErr w:type="spellStart"/>
+      <w:r>
+        <w:rPr>
+          <w:rFonts w:asciiTheme="minorHAnsi" w:hAnsiTheme="minorHAnsi" w:cstheme="minorHAnsi"/>
+          <w:sz w:val="28"/>
+        </w:rPr>
+        <w:t>Collections</w:t>
+      </w:r>
+      <w:proofErr w:type="spellEnd"/>
+    </w:p>
+    <w:p>
+      <w:pPr>
+        <w:pStyle w:val="NormalWeb"/>
+        <w:rPr>
+          <w:rFonts w:asciiTheme="minorHAnsi" w:hAnsiTheme="minorHAnsi" w:cstheme="minorHAnsi"/>
+          <w:sz w:val="28"/>
+        </w:rPr>
+      </w:pPr>
+      <w:r>
+        <w:rPr>
+          <w:rFonts w:asciiTheme="minorHAnsi" w:hAnsiTheme="minorHAnsi" w:cstheme="minorHAnsi"/>
+          <w:sz w:val="28"/>
+        </w:rPr>
+        <w:t xml:space="preserve">                    </w:t>
+      </w:r>
+      <w:proofErr w:type="spellStart"/>
+      <w:r>
+        <w:rPr>
+          <w:rFonts w:asciiTheme="minorHAnsi" w:hAnsiTheme="minorHAnsi" w:cstheme="minorHAnsi"/>
+          <w:sz w:val="28"/>
+        </w:rPr>
+        <w:t>Rows</w:t>
+      </w:r>
+      <w:proofErr w:type="spellEnd"/>
+      <w:r>
+        <w:rPr>
+          <w:rFonts w:asciiTheme="minorHAnsi" w:hAnsiTheme="minorHAnsi" w:cstheme="minorHAnsi"/>
+          <w:sz w:val="28"/>
+        </w:rPr>
+        <w:t xml:space="preserve"> </w:t>
+      </w:r>
+      <w:r>
+        <w:rPr>
+          <w:rFonts w:asciiTheme="minorHAnsi" w:hAnsiTheme="minorHAnsi" w:cstheme="minorHAnsi"/>
+          <w:sz w:val="28"/>
+        </w:rPr>
+        <w:t xml:space="preserve">                                            </w:t>
+      </w:r>
+      <w:proofErr w:type="spellStart"/>
+      <w:r>
+        <w:rPr>
+          <w:rFonts w:asciiTheme="minorHAnsi" w:hAnsiTheme="minorHAnsi" w:cstheme="minorHAnsi"/>
+          <w:sz w:val="28"/>
+        </w:rPr>
+        <w:t>Documents</w:t>
+      </w:r>
+      <w:proofErr w:type="spellEnd"/>
+      <w:r>
+        <w:rPr>
+          <w:rFonts w:asciiTheme="minorHAnsi" w:hAnsiTheme="minorHAnsi" w:cstheme="minorHAnsi"/>
+          <w:sz w:val="28"/>
+        </w:rPr>
+        <w:t xml:space="preserve"> (BSON) = </w:t>
+      </w:r>
+      <w:proofErr w:type="gramStart"/>
+      <w:r>
+        <w:rPr>
+          <w:rFonts w:asciiTheme="minorHAnsi" w:hAnsiTheme="minorHAnsi" w:cstheme="minorHAnsi"/>
+          <w:sz w:val="28"/>
+        </w:rPr>
+        <w:t>JSON</w:t>
+      </w:r>
+      <w:proofErr w:type="gramEnd"/>
+      <w:r>
+        <w:rPr>
+          <w:rFonts w:asciiTheme="minorHAnsi" w:hAnsiTheme="minorHAnsi" w:cstheme="minorHAnsi"/>
+          <w:sz w:val="28"/>
+        </w:rPr>
+        <w:t xml:space="preserve"> porém em binário</w:t>
+      </w:r>
+    </w:p>
+    <w:p>
+      <w:pPr>
+        <w:pStyle w:val="NormalWeb"/>
+        <w:rPr>
+          <w:rFonts w:asciiTheme="minorHAnsi" w:hAnsiTheme="minorHAnsi" w:cstheme="minorHAnsi"/>
+          <w:sz w:val="28"/>
+        </w:rPr>
+      </w:pPr>
+      <w:r>
+        <w:rPr>
+          <w:rFonts w:asciiTheme="minorHAnsi" w:hAnsiTheme="minorHAnsi" w:cstheme="minorHAnsi"/>
+          <w:sz w:val="28"/>
+        </w:rPr>
+        <w:t xml:space="preserve">                    </w:t>
+      </w:r>
+      <w:proofErr w:type="spellStart"/>
+      <w:r>
+        <w:rPr>
+          <w:rFonts w:asciiTheme="minorHAnsi" w:hAnsiTheme="minorHAnsi" w:cstheme="minorHAnsi"/>
+          <w:sz w:val="28"/>
+        </w:rPr>
+        <w:t>Columns</w:t>
+      </w:r>
+      <w:proofErr w:type="spellEnd"/>
+      <w:r>
+        <w:rPr>
+          <w:rFonts w:asciiTheme="minorHAnsi" w:hAnsiTheme="minorHAnsi" w:cstheme="minorHAnsi"/>
+          <w:sz w:val="28"/>
+        </w:rPr>
+        <w:t xml:space="preserve"> </w:t>
+      </w:r>
+      <w:r>
+        <w:rPr>
+          <w:rFonts w:asciiTheme="minorHAnsi" w:hAnsiTheme="minorHAnsi" w:cstheme="minorHAnsi"/>
+          <w:sz w:val="28"/>
+        </w:rPr>
+        <w:t xml:space="preserve">                                       </w:t>
+      </w:r>
+      <w:proofErr w:type="spellStart"/>
+      <w:r>
+        <w:rPr>
+          <w:rFonts w:asciiTheme="minorHAnsi" w:hAnsiTheme="minorHAnsi" w:cstheme="minorHAnsi"/>
+          <w:sz w:val="28"/>
+        </w:rPr>
+        <w:t>Fields</w:t>
+      </w:r>
+      <w:proofErr w:type="spellEnd"/>
+    </w:p>
+    <w:p>
+      <w:pPr>
+        <w:spacing w:line="276" w:lineRule="auto"/>
+        <w:jc w:val="both"/>
+        <w:rPr>
+          <w:sz w:val="24"/>
+        </w:rPr>
+      </w:pPr>
+    </w:p>
+    <w:p>
+      <w:pPr>
+        <w:spacing w:line="276" w:lineRule="auto"/>
+        <w:jc w:val="both"/>
+        <w:rPr>
+          <w:sz w:val="24"/>
+        </w:rPr>
+      </w:pPr>
+    </w:p>
+    <w:p>
+      <w:pPr>
+        <w:spacing w:line="276" w:lineRule="auto"/>
+        <w:jc w:val="both"/>
+        <w:rPr>
+          <w:sz w:val="24"/>
+        </w:rPr>
+      </w:pPr>
+    </w:p>
+    <w:p>
+      <w:pPr>
+        <w:spacing w:line="276" w:lineRule="auto"/>
+        <w:jc w:val="both"/>
+        <w:rPr>
+          <w:sz w:val="24"/>
+        </w:rPr>
+      </w:pPr>
+      <w:r>
+        <w:rPr>
+          <w:sz w:val="24"/>
+        </w:rPr>
+        <w:t>Comandos utilizados no MongoDB:</w:t>
+      </w:r>
+    </w:p>
+    <w:p>
+      <w:pPr>
+        <w:spacing w:line="276" w:lineRule="auto"/>
+        <w:jc w:val="both"/>
+        <w:rPr>
+          <w:sz w:val="24"/>
+        </w:rPr>
+      </w:pPr>
+      <w:r>
+        <w:rPr>
+          <w:sz w:val="24"/>
+        </w:rPr>
+        <w:t xml:space="preserve">          Use SPMEDGROUP</w:t>
+      </w:r>
+    </w:p>
+    <w:p>
+      <w:pPr>
+        <w:spacing w:line="276" w:lineRule="auto"/>
+        <w:jc w:val="both"/>
+        <w:rPr>
+          <w:sz w:val="24"/>
+        </w:rPr>
+      </w:pPr>
+      <w:r>
+        <w:rPr>
+          <w:sz w:val="24"/>
+        </w:rPr>
+        <w:t xml:space="preserve">          Db. createCollection(“mapas”)</w:t>
+      </w:r>
+    </w:p>
+    <w:p>
+      <w:pPr>
+        <w:spacing w:line="276" w:lineRule="auto"/>
+        <w:jc w:val="both"/>
+        <w:rPr>
+          <w:sz w:val="24"/>
+        </w:rPr>
+      </w:pPr>
+    </w:p>
+    <w:p>
+      <w:pPr>
+        <w:spacing w:line="276" w:lineRule="auto"/>
+        <w:jc w:val="both"/>
+        <w:rPr>
+          <w:sz w:val="24"/>
+        </w:rPr>
+      </w:pPr>
+      <w:r>
+        <w:rPr>
+          <w:sz w:val="24"/>
+        </w:rPr>
+        <w:t>Instalação de um pacote no backend “MongoDB.Driver”</w:t>
+      </w:r>
+    </w:p>
+    <w:p>
+      <w:pPr>
+        <w:spacing w:line="276" w:lineRule="auto"/>
+        <w:jc w:val="both"/>
+        <w:rPr>
+          <w:sz w:val="24"/>
+        </w:rPr>
+      </w:pPr>
+      <w:r>
+        <w:rPr>
+          <w:sz w:val="24"/>
+        </w:rPr>
+        <w:t xml:space="preserve">Alterações feitas na </w:t>
+      </w:r>
+      <w:r>
+        <w:rPr>
+          <w:sz w:val="24"/>
+        </w:rPr>
+        <w:t>API:</w:t>
+      </w:r>
+    </w:p>
+    <w:p>
+      <w:pPr>
+        <w:spacing w:line="276" w:lineRule="auto"/>
+        <w:jc w:val="both"/>
+        <w:rPr>
+          <w:sz w:val="28"/>
+        </w:rPr>
+      </w:pPr>
+      <w:r>
+        <w:rPr>
+          <w:sz w:val="28"/>
+        </w:rPr>
+        <w:t>Startup:</w:t>
+      </w:r>
+    </w:p>
+    <w:p>
+      <w:pPr>
+        <w:autoSpaceDE w:val="0"/>
+        <w:autoSpaceDN w:val="0"/>
+        <w:adjustRightInd w:val="0"/>
+        <w:spacing w:after="0" w:line="240" w:lineRule="auto"/>
+        <w:rPr>
+          <w:rFonts w:ascii="Consolas" w:eastAsiaTheme="minorEastAsia" w:hAnsi="Consolas" w:cs="Consolas"/>
+          <w:sz w:val="19"/>
+          <w:szCs w:val="19"/>
+        </w:rPr>
+      </w:pPr>
+      <w:r>
+        <w:rPr>
+          <w:rFonts w:ascii="Consolas" w:eastAsiaTheme="minorEastAsia" w:hAnsi="Consolas" w:cs="Consolas"/>
+          <w:sz w:val="19"/>
+          <w:szCs w:val="19"/>
+        </w:rPr>
+        <w:t xml:space="preserve">   </w:t>
+      </w:r>
+      <w:proofErr w:type="spellStart"/>
+      <w:proofErr w:type="gramStart"/>
+      <w:r>
+        <w:rPr>
+          <w:rFonts w:ascii="Consolas" w:eastAsiaTheme="minorEastAsia" w:hAnsi="Consolas" w:cs="Consolas"/>
+          <w:sz w:val="19"/>
+          <w:szCs w:val="19"/>
+        </w:rPr>
+        <w:t>options.AddPolicy</w:t>
+      </w:r>
+      <w:proofErr w:type="spellEnd"/>
+      <w:proofErr w:type="gramEnd"/>
+      <w:r>
+        <w:rPr>
+          <w:rFonts w:ascii="Consolas" w:eastAsiaTheme="minorEastAsia" w:hAnsi="Consolas" w:cs="Consolas"/>
+          <w:sz w:val="19"/>
+          <w:szCs w:val="19"/>
+        </w:rPr>
+        <w:t>(</w:t>
+      </w:r>
+      <w:r>
+        <w:rPr>
+          <w:rFonts w:ascii="Consolas" w:eastAsiaTheme="minorEastAsia" w:hAnsi="Consolas" w:cs="Consolas"/>
+          <w:color w:val="A31515"/>
+          <w:sz w:val="19"/>
+          <w:szCs w:val="19"/>
+        </w:rPr>
+        <w:t>"</w:t>
+      </w:r>
+      <w:proofErr w:type="spellStart"/>
+      <w:r>
+        <w:rPr>
+          <w:rFonts w:ascii="Consolas" w:eastAsiaTheme="minorEastAsia" w:hAnsi="Consolas" w:cs="Consolas"/>
+          <w:color w:val="A31515"/>
+          <w:sz w:val="19"/>
+          <w:szCs w:val="19"/>
+        </w:rPr>
+        <w:t>CorsPolicy</w:t>
+      </w:r>
+      <w:proofErr w:type="spellEnd"/>
+      <w:r>
+        <w:rPr>
+          <w:rFonts w:ascii="Consolas" w:eastAsiaTheme="minorEastAsia" w:hAnsi="Consolas" w:cs="Consolas"/>
+          <w:color w:val="A31515"/>
+          <w:sz w:val="19"/>
+          <w:szCs w:val="19"/>
+        </w:rPr>
+        <w:t>"</w:t>
+      </w:r>
+      <w:r>
+        <w:rPr>
+          <w:rFonts w:ascii="Consolas" w:eastAsiaTheme="minorEastAsia" w:hAnsi="Consolas" w:cs="Consolas"/>
+          <w:sz w:val="19"/>
+          <w:szCs w:val="19"/>
+        </w:rPr>
+        <w:t>,</w:t>
+      </w:r>
+    </w:p>
+    <w:p>
+      <w:pPr>
+        <w:autoSpaceDE w:val="0"/>
+        <w:autoSpaceDN w:val="0"/>
+        <w:adjustRightInd w:val="0"/>
+        <w:spacing w:after="0" w:line="240" w:lineRule="auto"/>
+        <w:rPr>
+          <w:rFonts w:ascii="Consolas" w:eastAsiaTheme="minorEastAsia" w:hAnsi="Consolas" w:cs="Consolas"/>
+          <w:sz w:val="19"/>
+          <w:szCs w:val="19"/>
+        </w:rPr>
+      </w:pPr>
+      <w:r>
+        <w:rPr>
+          <w:rFonts w:ascii="Consolas" w:eastAsiaTheme="minorEastAsia" w:hAnsi="Consolas" w:cs="Consolas"/>
+          <w:sz w:val="19"/>
+          <w:szCs w:val="19"/>
+        </w:rPr>
+        <w:t xml:space="preserve">                                </w:t>
+      </w:r>
+      <w:proofErr w:type="spellStart"/>
+      <w:r>
+        <w:rPr>
+          <w:rFonts w:ascii="Consolas" w:eastAsiaTheme="minorEastAsia" w:hAnsi="Consolas" w:cs="Consolas"/>
+          <w:sz w:val="19"/>
+          <w:szCs w:val="19"/>
+        </w:rPr>
+        <w:t>builder</w:t>
+      </w:r>
+      <w:proofErr w:type="spellEnd"/>
+      <w:r>
+        <w:rPr>
+          <w:rFonts w:ascii="Consolas" w:eastAsiaTheme="minorEastAsia" w:hAnsi="Consolas" w:cs="Consolas"/>
+          <w:sz w:val="19"/>
+          <w:szCs w:val="19"/>
+        </w:rPr>
+        <w:t xml:space="preserve"> =&gt;</w:t>
+      </w:r>
+    </w:p>
+    <w:p>
+      <w:pPr>
+        <w:autoSpaceDE w:val="0"/>
+        <w:autoSpaceDN w:val="0"/>
+        <w:adjustRightInd w:val="0"/>
+        <w:spacing w:after="0" w:line="240" w:lineRule="auto"/>
+        <w:rPr>
+          <w:rFonts w:ascii="Consolas" w:eastAsiaTheme="minorEastAsia" w:hAnsi="Consolas" w:cs="Consolas"/>
+          <w:sz w:val="19"/>
+          <w:szCs w:val="19"/>
+        </w:rPr>
+      </w:pPr>
+      <w:r>
+        <w:rPr>
+          <w:rFonts w:ascii="Consolas" w:eastAsiaTheme="minorEastAsia" w:hAnsi="Consolas" w:cs="Consolas"/>
+          <w:sz w:val="19"/>
+          <w:szCs w:val="19"/>
+        </w:rPr>
+        <w:t xml:space="preserve">                                {</w:t>
+      </w:r>
+    </w:p>
+    <w:p>
+      <w:pPr>
+        <w:autoSpaceDE w:val="0"/>
+        <w:autoSpaceDN w:val="0"/>
+        <w:adjustRightInd w:val="0"/>
+        <w:spacing w:after="0" w:line="240" w:lineRule="auto"/>
+        <w:rPr>
+          <w:rFonts w:ascii="Consolas" w:eastAsiaTheme="minorEastAsia" w:hAnsi="Consolas" w:cs="Consolas"/>
+          <w:sz w:val="19"/>
+          <w:szCs w:val="19"/>
+        </w:rPr>
+      </w:pPr>
+      <w:r>
+        <w:rPr>
+          <w:rFonts w:ascii="Consolas" w:eastAsiaTheme="minorEastAsia" w:hAnsi="Consolas" w:cs="Consolas"/>
+          <w:sz w:val="19"/>
+          <w:szCs w:val="19"/>
+        </w:rPr>
+        <w:t xml:space="preserve">                                    </w:t>
+      </w:r>
+      <w:proofErr w:type="spellStart"/>
+      <w:proofErr w:type="gramStart"/>
+      <w:r>
+        <w:rPr>
+          <w:rFonts w:ascii="Consolas" w:eastAsiaTheme="minorEastAsia" w:hAnsi="Consolas" w:cs="Consolas"/>
+          <w:sz w:val="19"/>
+          <w:szCs w:val="19"/>
+        </w:rPr>
+        <w:t>builder.WithOrigins</w:t>
+      </w:r>
+      <w:proofErr w:type="spellEnd"/>
+      <w:proofErr w:type="gramEnd"/>
+      <w:r>
+        <w:rPr>
+          <w:rFonts w:ascii="Consolas" w:eastAsiaTheme="minorEastAsia" w:hAnsi="Consolas" w:cs="Consolas"/>
+          <w:sz w:val="19"/>
+          <w:szCs w:val="19"/>
+        </w:rPr>
+        <w:t>(</w:t>
+      </w:r>
+      <w:r>
+        <w:rPr>
+          <w:rFonts w:ascii="Consolas" w:eastAsiaTheme="minorEastAsia" w:hAnsi="Consolas" w:cs="Consolas"/>
+          <w:color w:val="A31515"/>
+          <w:sz w:val="19"/>
+          <w:szCs w:val="19"/>
+        </w:rPr>
+        <w:t>"*"</w:t>
+      </w:r>
+      <w:r>
+        <w:rPr>
+          <w:rFonts w:ascii="Consolas" w:eastAsiaTheme="minorEastAsia" w:hAnsi="Consolas" w:cs="Consolas"/>
+          <w:sz w:val="19"/>
+          <w:szCs w:val="19"/>
+        </w:rPr>
+        <w:t>)</w:t>
+      </w:r>
+    </w:p>
+    <w:p>
+      <w:pPr>
+        <w:autoSpaceDE w:val="0"/>
+        <w:autoSpaceDN w:val="0"/>
+        <w:adjustRightInd w:val="0"/>
+        <w:spacing w:after="0" w:line="240" w:lineRule="auto"/>
+        <w:rPr>
+          <w:rFonts w:ascii="Consolas" w:eastAsiaTheme="minorEastAsia" w:hAnsi="Consolas" w:cs="Consolas"/>
+          <w:sz w:val="19"/>
+          <w:szCs w:val="19"/>
+        </w:rPr>
+      </w:pPr>
+      <w:r>
+        <w:rPr>
+          <w:rFonts w:ascii="Consolas" w:eastAsiaTheme="minorEastAsia" w:hAnsi="Consolas" w:cs="Consolas"/>
+          <w:sz w:val="19"/>
+          <w:szCs w:val="19"/>
+        </w:rPr>
+        <w:t xml:space="preserve">                                    </w:t>
+      </w:r>
+      <w:proofErr w:type="gramStart"/>
+      <w:r>
+        <w:rPr>
+          <w:rFonts w:ascii="Consolas" w:eastAsiaTheme="minorEastAsia" w:hAnsi="Consolas" w:cs="Consolas"/>
+          <w:sz w:val="19"/>
+          <w:szCs w:val="19"/>
+        </w:rPr>
+        <w:t>.</w:t>
+      </w:r>
+      <w:proofErr w:type="spellStart"/>
+      <w:r>
+        <w:rPr>
+          <w:rFonts w:ascii="Consolas" w:eastAsiaTheme="minorEastAsia" w:hAnsi="Consolas" w:cs="Consolas"/>
+          <w:sz w:val="19"/>
+          <w:szCs w:val="19"/>
+        </w:rPr>
+        <w:t>AllowAnyHeader</w:t>
+      </w:r>
+      <w:proofErr w:type="spellEnd"/>
+      <w:proofErr w:type="gramEnd"/>
+      <w:r>
+        <w:rPr>
+          <w:rFonts w:ascii="Consolas" w:eastAsiaTheme="minorEastAsia" w:hAnsi="Consolas" w:cs="Consolas"/>
+          <w:sz w:val="19"/>
+          <w:szCs w:val="19"/>
+        </w:rPr>
+        <w:t>()</w:t>
+      </w:r>
+    </w:p>
+    <w:p>
+      <w:pPr>
+        <w:autoSpaceDE w:val="0"/>
+        <w:autoSpaceDN w:val="0"/>
+        <w:adjustRightInd w:val="0"/>
+        <w:spacing w:after="0" w:line="240" w:lineRule="auto"/>
+        <w:rPr>
+          <w:rFonts w:ascii="Consolas" w:eastAsiaTheme="minorEastAsia" w:hAnsi="Consolas" w:cs="Consolas"/>
+          <w:sz w:val="19"/>
+          <w:szCs w:val="19"/>
+        </w:rPr>
+      </w:pPr>
+      <w:r>
+        <w:rPr>
+          <w:rFonts w:ascii="Consolas" w:eastAsiaTheme="minorEastAsia" w:hAnsi="Consolas" w:cs="Consolas"/>
+          <w:sz w:val="19"/>
+          <w:szCs w:val="19"/>
+        </w:rPr>
+        <w:t xml:space="preserve">                                    </w:t>
+      </w:r>
+      <w:proofErr w:type="gramStart"/>
+      <w:r>
+        <w:rPr>
+          <w:rFonts w:ascii="Consolas" w:eastAsiaTheme="minorEastAsia" w:hAnsi="Consolas" w:cs="Consolas"/>
+          <w:sz w:val="19"/>
+          <w:szCs w:val="19"/>
+        </w:rPr>
+        <w:t>.</w:t>
+      </w:r>
+      <w:proofErr w:type="spellStart"/>
+      <w:r>
+        <w:rPr>
+          <w:rFonts w:ascii="Consolas" w:eastAsiaTheme="minorEastAsia" w:hAnsi="Consolas" w:cs="Consolas"/>
+          <w:sz w:val="19"/>
+          <w:szCs w:val="19"/>
+        </w:rPr>
+        <w:t>AllowAnyMethod</w:t>
+      </w:r>
+      <w:proofErr w:type="spellEnd"/>
+      <w:proofErr w:type="gramEnd"/>
+      <w:r>
+        <w:rPr>
+          <w:rFonts w:ascii="Consolas" w:eastAsiaTheme="minorEastAsia" w:hAnsi="Consolas" w:cs="Consolas"/>
+          <w:sz w:val="19"/>
+          <w:szCs w:val="19"/>
+        </w:rPr>
+        <w:t>();</w:t>
+      </w:r>
+    </w:p>
+    <w:p>
+      <w:pPr>
+        <w:spacing w:line="276" w:lineRule="auto"/>
+        <w:jc w:val="both"/>
+        <w:rPr>
+          <w:rFonts w:ascii="Consolas" w:eastAsiaTheme="minorEastAsia" w:hAnsi="Consolas" w:cs="Consolas"/>
+          <w:sz w:val="19"/>
+          <w:szCs w:val="19"/>
+        </w:rPr>
+      </w:pPr>
+      <w:r>
+        <w:rPr>
+          <w:rFonts w:ascii="Consolas" w:eastAsiaTheme="minorEastAsia" w:hAnsi="Consolas" w:cs="Consolas"/>
+          <w:sz w:val="19"/>
+          <w:szCs w:val="19"/>
+        </w:rPr>
+        <w:t xml:space="preserve">                                });</w:t>
+      </w:r>
+    </w:p>
+    <w:p>
+      <w:pPr>
+        <w:spacing w:line="276" w:lineRule="auto"/>
+        <w:jc w:val="both"/>
+        <w:rPr>
+          <w:rFonts w:ascii="Consolas" w:eastAsiaTheme="minorEastAsia" w:hAnsi="Consolas" w:cs="Consolas"/>
+          <w:sz w:val="19"/>
+          <w:szCs w:val="19"/>
+        </w:rPr>
+      </w:pPr>
+    </w:p>
+    <w:p>
+      <w:pPr>
+        <w:spacing w:line="276" w:lineRule="auto"/>
+        <w:jc w:val="both"/>
+        <w:rPr>
+          <w:sz w:val="24"/>
+        </w:rPr>
       </w:pPr>
     </w:p>
     <w:sectPr>
@@ -9703,7 +10654,7 @@
             </wp:anchor>
           </w:drawing>
         </mc:Choice>
-        <mc:Fallback xmlns:w16cex="http://schemas.microsoft.com/office/word/2018/wordml/cex" xmlns:w16="http://schemas.microsoft.com/office/word/2018/wordml" xmlns:w16sdtdh="http://schemas.microsoft.com/office/word/2020/wordml/sdtdatahash" xmlns:a="http://schemas.openxmlformats.org/drawingml/2006/main">
+        <mc:Fallback xmlns:a="http://schemas.openxmlformats.org/drawingml/2006/main" xmlns:w16sdtdh="http://schemas.microsoft.com/office/word/2020/wordml/sdtdatahash" xmlns:w16="http://schemas.microsoft.com/office/word/2018/wordml" xmlns:w16cex="http://schemas.microsoft.com/office/word/2018/wordml/cex">
           <w:pict>
             <v:group id="Group 26117" style="width:73.2pt;height:430pt;position:absolute;z-index:-2147483648;mso-position-horizontal-relative:page;mso-position-horizontal:absolute;margin-left:0pt;mso-position-vertical-relative:page;margin-top:208.18pt;" coordsize="9296,54610">
               <v:shape id="Shape 26914" style="position:absolute;width:4191;height:54610;left:0;top:0;" coordsize="419100,5461000" path="m0,0l419100,0l419100,5461000l0,5461000l0,0">
@@ -10140,7 +11091,7 @@
             </wp:anchor>
           </w:drawing>
         </mc:Choice>
-        <mc:Fallback xmlns:w16cex="http://schemas.microsoft.com/office/word/2018/wordml/cex" xmlns:w16="http://schemas.microsoft.com/office/word/2018/wordml" xmlns:w16sdtdh="http://schemas.microsoft.com/office/word/2020/wordml/sdtdatahash">
+        <mc:Fallback xmlns:w16sdtdh="http://schemas.microsoft.com/office/word/2020/wordml/sdtdatahash" xmlns:w16="http://schemas.microsoft.com/office/word/2018/wordml" xmlns:w16cex="http://schemas.microsoft.com/office/word/2018/wordml/cex">
           <w:pict>
             <v:group w14:anchorId="3BC7EDA3" id="Group 26102" o:spid="_x0000_s1026" style="position:absolute;margin-left:0;margin-top:207.95pt;width:51pt;height:430pt;z-index:-251657216;mso-position-horizontal-relative:page;mso-position-vertical-relative:page;mso-width-relative:margin;mso-height-relative:margin" coordsize="6477,54610" o:gfxdata="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">
               <v:shape id="Shape 26911" o:spid="_x0000_s1027" style="position:absolute;width:4191;height:54610;visibility:visible;mso-wrap-style:square;v-text-anchor:top" coordsize="419100,5461000" o:gfxdata="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" path="m,l419100,r,5461000l,5461000,,e" fillcolor="red" stroked="f" strokeweight="0">
@@ -10378,7 +11329,7 @@
             </wp:anchor>
           </w:drawing>
         </mc:Choice>
-        <mc:Fallback xmlns:w16cex="http://schemas.microsoft.com/office/word/2018/wordml/cex" xmlns:w16="http://schemas.microsoft.com/office/word/2018/wordml" xmlns:w16sdtdh="http://schemas.microsoft.com/office/word/2020/wordml/sdtdatahash" xmlns:a="http://schemas.openxmlformats.org/drawingml/2006/main">
+        <mc:Fallback xmlns:a="http://schemas.openxmlformats.org/drawingml/2006/main" xmlns:w16sdtdh="http://schemas.microsoft.com/office/word/2020/wordml/sdtdatahash" xmlns:w16="http://schemas.microsoft.com/office/word/2018/wordml" xmlns:w16cex="http://schemas.microsoft.com/office/word/2018/wordml/cex">
           <w:pict>
             <v:group id="Group 26087" style="width:73.2pt;height:430pt;position:absolute;z-index:-2147483648;mso-position-horizontal-relative:page;mso-position-horizontal:absolute;margin-left:0pt;mso-position-vertical-relative:page;margin-top:208.18pt;" coordsize="9296,54610">
               <v:shape id="Shape 26910" style="position:absolute;width:4191;height:54610;left:0;top:0;" coordsize="419100,5461000" path="m0,0l419100,0l419100,5461000l0,5461000l0,0">
@@ -10408,6 +11359,96 @@
 <file path=word/numbering.xml><?xml version="1.0" encoding="utf-8"?>
 <w:numbering xmlns:wpc="http://schemas.microsoft.com/office/word/2010/wordprocessingCanvas" xmlns:cx="http://schemas.microsoft.com/office/drawing/2014/chartex" xmlns:cx1="http://schemas.microsoft.com/office/drawing/2015/9/8/chartex" xmlns:cx2="http://schemas.microsoft.com/office/drawing/2015/10/21/chartex" xmlns:cx3="http://schemas.microsoft.com/office/drawing/2016/5/9/chartex" xmlns:cx4="http://schemas.microsoft.com/office/drawing/2016/5/10/chartex" xmlns:cx5="http://schemas.microsoft.com/office/drawing/2016/5/11/chartex" xmlns:cx6="http://schemas.microsoft.com/office/drawing/2016/5/12/chartex" xmlns:cx7="http://schemas.microsoft.com/office/drawing/2016/5/13/chartex" xmlns:cx8="http://schemas.microsoft.com/office/drawing/2016/5/14/chartex" xmlns:mc="http://schemas.openxmlformats.org/markup-compatibility/2006" xmlns:aink="http://schemas.microsoft.com/office/drawing/2016/ink" xmlns:am3d="http://schemas.microsoft.com/office/drawing/2017/model3d" xmlns:o="urn:schemas-microsoft-com:office:office" xmlns:r="http://schemas.openxmlformats.org/officeDocument/2006/relationships" xmlns:m="http://schemas.openxmlformats.org/officeDocument/2006/math" xmlns:v="urn:schemas-microsoft-com:vml" xmlns:wp14="http://schemas.microsoft.com/office/word/2010/wordprocessingDrawing" xmlns:wp="http://schemas.openxmlformats.org/drawingml/2006/wordprocessingDrawing" xmlns:w10="urn:schemas-microsoft-com:office:word" xmlns:w="http://schemas.openxmlformats.org/wordprocessingml/2006/main" xmlns:w14="http://schemas.microsoft.com/office/word/2010/wordml" xmlns:w15="http://schemas.microsoft.com/office/word/2012/wordml" xmlns:w16cid="http://schemas.microsoft.com/office/word/2016/wordml/cid" xmlns:w16se="http://schemas.microsoft.com/office/word/2015/wordml/symex" xmlns:wpg="http://schemas.microsoft.com/office/word/2010/wordprocessingGroup" xmlns:wpi="http://schemas.microsoft.com/office/word/2010/wordprocessingInk" xmlns:wne="http://schemas.microsoft.com/office/word/2006/wordml" xmlns:wps="http://schemas.microsoft.com/office/word/2010/wordprocessingShape" mc:Ignorable="w14 w15 w16se w16cid wp14">
   <w:abstractNum w:abstractNumId="0" w15:restartNumberingAfterBreak="0">
+    <w:nsid w:val="05692CF6"/>
+    <w:multiLevelType w:val="hybridMultilevel"/>
+    <w:tmpl w:val="A25E815E"/>
+    <w:lvl w:ilvl="0" w:tplc="26C82DA6">
+      <w:start w:val="8"/>
+      <w:numFmt w:val="decimal"/>
+      <w:lvlText w:val="%1."/>
+      <w:lvlJc w:val="left"/>
+      <w:pPr>
+        <w:ind w:left="720" w:hanging="360"/>
+      </w:pPr>
+      <w:rPr>
+        <w:rFonts w:hint="default"/>
+        <w:sz w:val="28"/>
+      </w:rPr>
+    </w:lvl>
+    <w:lvl w:ilvl="1" w:tplc="04160019" w:tentative="1">
+      <w:start w:val="1"/>
+      <w:numFmt w:val="lowerLetter"/>
+      <w:lvlText w:val="%2."/>
+      <w:lvlJc w:val="left"/>
+      <w:pPr>
+        <w:ind w:left="1440" w:hanging="360"/>
+      </w:pPr>
+    </w:lvl>
+    <w:lvl w:ilvl="2" w:tplc="0416001B" w:tentative="1">
+      <w:start w:val="1"/>
+      <w:numFmt w:val="lowerRoman"/>
+      <w:lvlText w:val="%3."/>
+      <w:lvlJc w:val="right"/>
+      <w:pPr>
+        <w:ind w:left="2160" w:hanging="180"/>
+      </w:pPr>
+    </w:lvl>
+    <w:lvl w:ilvl="3" w:tplc="0416000F" w:tentative="1">
+      <w:start w:val="1"/>
+      <w:numFmt w:val="decimal"/>
+      <w:lvlText w:val="%4."/>
+      <w:lvlJc w:val="left"/>
+      <w:pPr>
+        <w:ind w:left="2880" w:hanging="360"/>
+      </w:pPr>
+    </w:lvl>
+    <w:lvl w:ilvl="4" w:tplc="04160019" w:tentative="1">
+      <w:start w:val="1"/>
+      <w:numFmt w:val="lowerLetter"/>
+      <w:lvlText w:val="%5."/>
+      <w:lvlJc w:val="left"/>
+      <w:pPr>
+        <w:ind w:left="3600" w:hanging="360"/>
+      </w:pPr>
+    </w:lvl>
+    <w:lvl w:ilvl="5" w:tplc="0416001B" w:tentative="1">
+      <w:start w:val="1"/>
+      <w:numFmt w:val="lowerRoman"/>
+      <w:lvlText w:val="%6."/>
+      <w:lvlJc w:val="right"/>
+      <w:pPr>
+        <w:ind w:left="4320" w:hanging="180"/>
+      </w:pPr>
+    </w:lvl>
+    <w:lvl w:ilvl="6" w:tplc="0416000F" w:tentative="1">
+      <w:start w:val="1"/>
+      <w:numFmt w:val="decimal"/>
+      <w:lvlText w:val="%7."/>
+      <w:lvlJc w:val="left"/>
+      <w:pPr>
+        <w:ind w:left="5040" w:hanging="360"/>
+      </w:pPr>
+    </w:lvl>
+    <w:lvl w:ilvl="7" w:tplc="04160019" w:tentative="1">
+      <w:start w:val="1"/>
+      <w:numFmt w:val="lowerLetter"/>
+      <w:lvlText w:val="%8."/>
+      <w:lvlJc w:val="left"/>
+      <w:pPr>
+        <w:ind w:left="5760" w:hanging="360"/>
+      </w:pPr>
+    </w:lvl>
+    <w:lvl w:ilvl="8" w:tplc="0416001B" w:tentative="1">
+      <w:start w:val="1"/>
+      <w:numFmt w:val="lowerRoman"/>
+      <w:lvlText w:val="%9."/>
+      <w:lvlJc w:val="right"/>
+      <w:pPr>
+        <w:ind w:left="6480" w:hanging="180"/>
+      </w:pPr>
+    </w:lvl>
+  </w:abstractNum>
+  <w:abstractNum w:abstractNumId="1" w15:restartNumberingAfterBreak="0">
     <w:nsid w:val="09A1122B"/>
     <w:multiLevelType w:val="hybridMultilevel"/>
     <w:tmpl w:val="67A48220"/>
@@ -10517,7 +11558,7 @@
       </w:rPr>
     </w:lvl>
   </w:abstractNum>
-  <w:abstractNum w:abstractNumId="1" w15:restartNumberingAfterBreak="0">
+  <w:abstractNum w:abstractNumId="2" w15:restartNumberingAfterBreak="0">
     <w:nsid w:val="0F3F0BC3"/>
     <w:multiLevelType w:val="hybridMultilevel"/>
     <w:tmpl w:val="C91230DE"/>
@@ -10603,7 +11644,93 @@
       </w:pPr>
     </w:lvl>
   </w:abstractNum>
-  <w:abstractNum w:abstractNumId="2" w15:restartNumberingAfterBreak="0">
+  <w:abstractNum w:abstractNumId="3" w15:restartNumberingAfterBreak="0">
+    <w:nsid w:val="12D24359"/>
+    <w:multiLevelType w:val="hybridMultilevel"/>
+    <w:tmpl w:val="F6A00238"/>
+    <w:lvl w:ilvl="0" w:tplc="0416000F">
+      <w:start w:val="1"/>
+      <w:numFmt w:val="decimal"/>
+      <w:lvlText w:val="%1."/>
+      <w:lvlJc w:val="left"/>
+      <w:pPr>
+        <w:ind w:left="720" w:hanging="360"/>
+      </w:pPr>
+    </w:lvl>
+    <w:lvl w:ilvl="1" w:tplc="04160019" w:tentative="1">
+      <w:start w:val="1"/>
+      <w:numFmt w:val="lowerLetter"/>
+      <w:lvlText w:val="%2."/>
+      <w:lvlJc w:val="left"/>
+      <w:pPr>
+        <w:ind w:left="1440" w:hanging="360"/>
+      </w:pPr>
+    </w:lvl>
+    <w:lvl w:ilvl="2" w:tplc="0416001B" w:tentative="1">
+      <w:start w:val="1"/>
+      <w:numFmt w:val="lowerRoman"/>
+      <w:lvlText w:val="%3."/>
+      <w:lvlJc w:val="right"/>
+      <w:pPr>
+        <w:ind w:left="2160" w:hanging="180"/>
+      </w:pPr>
+    </w:lvl>
+    <w:lvl w:ilvl="3" w:tplc="0416000F" w:tentative="1">
+      <w:start w:val="1"/>
+      <w:numFmt w:val="decimal"/>
+      <w:lvlText w:val="%4."/>
+      <w:lvlJc w:val="left"/>
+      <w:pPr>
+        <w:ind w:left="2880" w:hanging="360"/>
+      </w:pPr>
+    </w:lvl>
+    <w:lvl w:ilvl="4" w:tplc="04160019" w:tentative="1">
+      <w:start w:val="1"/>
+      <w:numFmt w:val="lowerLetter"/>
+      <w:lvlText w:val="%5."/>
+      <w:lvlJc w:val="left"/>
+      <w:pPr>
+        <w:ind w:left="3600" w:hanging="360"/>
+      </w:pPr>
+    </w:lvl>
+    <w:lvl w:ilvl="5" w:tplc="0416001B" w:tentative="1">
+      <w:start w:val="1"/>
+      <w:numFmt w:val="lowerRoman"/>
+      <w:lvlText w:val="%6."/>
+      <w:lvlJc w:val="right"/>
+      <w:pPr>
+        <w:ind w:left="4320" w:hanging="180"/>
+      </w:pPr>
+    </w:lvl>
+    <w:lvl w:ilvl="6" w:tplc="0416000F" w:tentative="1">
+      <w:start w:val="1"/>
+      <w:numFmt w:val="decimal"/>
+      <w:lvlText w:val="%7."/>
+      <w:lvlJc w:val="left"/>
+      <w:pPr>
+        <w:ind w:left="5040" w:hanging="360"/>
+      </w:pPr>
+    </w:lvl>
+    <w:lvl w:ilvl="7" w:tplc="04160019" w:tentative="1">
+      <w:start w:val="1"/>
+      <w:numFmt w:val="lowerLetter"/>
+      <w:lvlText w:val="%8."/>
+      <w:lvlJc w:val="left"/>
+      <w:pPr>
+        <w:ind w:left="5760" w:hanging="360"/>
+      </w:pPr>
+    </w:lvl>
+    <w:lvl w:ilvl="8" w:tplc="0416001B" w:tentative="1">
+      <w:start w:val="1"/>
+      <w:numFmt w:val="lowerRoman"/>
+      <w:lvlText w:val="%9."/>
+      <w:lvlJc w:val="right"/>
+      <w:pPr>
+        <w:ind w:left="6480" w:hanging="180"/>
+      </w:pPr>
+    </w:lvl>
+  </w:abstractNum>
+  <w:abstractNum w:abstractNumId="4" w15:restartNumberingAfterBreak="0">
     <w:nsid w:val="22460104"/>
     <w:multiLevelType w:val="hybridMultilevel"/>
     <w:tmpl w:val="53CC1C38"/>
@@ -10690,7 +11817,7 @@
       </w:pPr>
     </w:lvl>
   </w:abstractNum>
-  <w:abstractNum w:abstractNumId="3" w15:restartNumberingAfterBreak="0">
+  <w:abstractNum w:abstractNumId="5" w15:restartNumberingAfterBreak="0">
     <w:nsid w:val="30BB427F"/>
     <w:multiLevelType w:val="hybridMultilevel"/>
     <w:tmpl w:val="7A04734C"/>
@@ -10902,10 +12029,10 @@
       </w:rPr>
     </w:lvl>
   </w:abstractNum>
-  <w:abstractNum w:abstractNumId="4" w15:restartNumberingAfterBreak="0">
+  <w:abstractNum w:abstractNumId="6" w15:restartNumberingAfterBreak="0">
     <w:nsid w:val="34973AB6"/>
     <w:multiLevelType w:val="hybridMultilevel"/>
-    <w:tmpl w:val="60749B06"/>
+    <w:tmpl w:val="D03AE6D8"/>
     <w:lvl w:ilvl="0" w:tplc="0416000F">
       <w:start w:val="1"/>
       <w:numFmt w:val="decimal"/>
@@ -10991,7 +12118,7 @@
       </w:pPr>
     </w:lvl>
   </w:abstractNum>
-  <w:abstractNum w:abstractNumId="5" w15:restartNumberingAfterBreak="0">
+  <w:abstractNum w:abstractNumId="7" w15:restartNumberingAfterBreak="0">
     <w:nsid w:val="34E61A60"/>
     <w:multiLevelType w:val="hybridMultilevel"/>
     <w:tmpl w:val="2452EAD6"/>
@@ -11203,7 +12330,7 @@
       </w:rPr>
     </w:lvl>
   </w:abstractNum>
-  <w:abstractNum w:abstractNumId="6" w15:restartNumberingAfterBreak="0">
+  <w:abstractNum w:abstractNumId="8" w15:restartNumberingAfterBreak="0">
     <w:nsid w:val="38485411"/>
     <w:multiLevelType w:val="hybridMultilevel"/>
     <w:tmpl w:val="A3CC49E2"/>
@@ -11415,7 +12542,7 @@
       </w:rPr>
     </w:lvl>
   </w:abstractNum>
-  <w:abstractNum w:abstractNumId="7" w15:restartNumberingAfterBreak="0">
+  <w:abstractNum w:abstractNumId="9" w15:restartNumberingAfterBreak="0">
     <w:nsid w:val="3A6212DB"/>
     <w:multiLevelType w:val="hybridMultilevel"/>
     <w:tmpl w:val="21921F96"/>
@@ -11525,7 +12652,7 @@
       </w:rPr>
     </w:lvl>
   </w:abstractNum>
-  <w:abstractNum w:abstractNumId="8" w15:restartNumberingAfterBreak="0">
+  <w:abstractNum w:abstractNumId="10" w15:restartNumberingAfterBreak="0">
     <w:nsid w:val="69453CE5"/>
     <w:multiLevelType w:val="hybridMultilevel"/>
     <w:tmpl w:val="CF3CDA66"/>
@@ -11737,7 +12864,7 @@
       </w:rPr>
     </w:lvl>
   </w:abstractNum>
-  <w:abstractNum w:abstractNumId="9" w15:restartNumberingAfterBreak="0">
+  <w:abstractNum w:abstractNumId="11" w15:restartNumberingAfterBreak="0">
     <w:nsid w:val="749B35B7"/>
     <w:multiLevelType w:val="hybridMultilevel"/>
     <w:tmpl w:val="E6283372"/>
@@ -11824,22 +12951,22 @@
     </w:lvl>
   </w:abstractNum>
   <w:num w:numId="1">
+    <w:abstractNumId w:val="10"/>
+  </w:num>
+  <w:num w:numId="2">
+    <w:abstractNumId w:val="5"/>
+  </w:num>
+  <w:num w:numId="3">
+    <w:abstractNumId w:val="7"/>
+  </w:num>
+  <w:num w:numId="4">
     <w:abstractNumId w:val="8"/>
   </w:num>
-  <w:num w:numId="2">
-    <w:abstractNumId w:val="3"/>
-  </w:num>
-  <w:num w:numId="3">
-    <w:abstractNumId w:val="5"/>
-  </w:num>
-  <w:num w:numId="4">
-    <w:abstractNumId w:val="6"/>
-  </w:num>
   <w:num w:numId="5">
-    <w:abstractNumId w:val="2"/>
+    <w:abstractNumId w:val="4"/>
   </w:num>
   <w:num w:numId="6">
-    <w:abstractNumId w:val="0"/>
+    <w:abstractNumId w:val="1"/>
     <w:lvlOverride w:ilvl="0">
       <w:startOverride w:val="1"/>
     </w:lvlOverride>
@@ -11853,7 +12980,7 @@
     <w:lvlOverride w:ilvl="8"/>
   </w:num>
   <w:num w:numId="7">
-    <w:abstractNumId w:val="7"/>
+    <w:abstractNumId w:val="9"/>
     <w:lvlOverride w:ilvl="0">
       <w:startOverride w:val="1"/>
     </w:lvlOverride>
@@ -11867,7 +12994,7 @@
     <w:lvlOverride w:ilvl="8"/>
   </w:num>
   <w:num w:numId="8">
-    <w:abstractNumId w:val="9"/>
+    <w:abstractNumId w:val="11"/>
     <w:lvlOverride w:ilvl="0">
       <w:startOverride w:val="1"/>
     </w:lvlOverride>
@@ -11897,7 +13024,7 @@
     </w:lvlOverride>
   </w:num>
   <w:num w:numId="9">
-    <w:abstractNumId w:val="1"/>
+    <w:abstractNumId w:val="2"/>
     <w:lvlOverride w:ilvl="0">
       <w:startOverride w:val="1"/>
     </w:lvlOverride>
@@ -11927,7 +13054,19 @@
     </w:lvlOverride>
   </w:num>
   <w:num w:numId="10">
-    <w:abstractNumId w:val="4"/>
+    <w:abstractNumId w:val="6"/>
+  </w:num>
+  <w:num w:numId="11">
+    <w:abstractNumId w:val="1"/>
+  </w:num>
+  <w:num w:numId="12">
+    <w:abstractNumId w:val="2"/>
+  </w:num>
+  <w:num w:numId="13">
+    <w:abstractNumId w:val="3"/>
+  </w:num>
+  <w:num w:numId="14">
+    <w:abstractNumId w:val="0"/>
   </w:num>
 </w:numbering>
 </file>
@@ -12625,6 +13764,53 @@
     <w:basedOn w:val="Fontepargpadro"/>
     <w:rsid w:val="00044CBC"/>
   </w:style>
+  <w:style w:type="paragraph" w:styleId="Textodebalo">
+    <w:name w:val="Balloon Text"/>
+    <w:basedOn w:val="Normal"/>
+    <w:link w:val="TextodebaloChar"/>
+    <w:uiPriority w:val="99"/>
+    <w:semiHidden/>
+    <w:unhideWhenUsed/>
+    <w:rsid w:val="00B2038E"/>
+    <w:pPr>
+      <w:spacing w:after="0" w:line="240" w:lineRule="auto"/>
+    </w:pPr>
+    <w:rPr>
+      <w:rFonts w:ascii="Segoe UI" w:hAnsi="Segoe UI" w:cs="Segoe UI"/>
+      <w:sz w:val="18"/>
+      <w:szCs w:val="18"/>
+    </w:rPr>
+  </w:style>
+  <w:style w:type="character" w:customStyle="1" w:styleId="TextodebaloChar">
+    <w:name w:val="Texto de balão Char"/>
+    <w:basedOn w:val="Fontepargpadro"/>
+    <w:link w:val="Textodebalo"/>
+    <w:uiPriority w:val="99"/>
+    <w:semiHidden/>
+    <w:rsid w:val="00B2038E"/>
+    <w:rPr>
+      <w:rFonts w:ascii="Segoe UI" w:eastAsia="Calibri" w:hAnsi="Segoe UI" w:cs="Segoe UI"/>
+      <w:color w:val="000000"/>
+      <w:sz w:val="18"/>
+      <w:szCs w:val="18"/>
+    </w:rPr>
+  </w:style>
+  <w:style w:type="paragraph" w:styleId="NormalWeb">
+    <w:name w:val="Normal (Web)"/>
+    <w:basedOn w:val="Normal"/>
+    <w:uiPriority w:val="99"/>
+    <w:unhideWhenUsed/>
+    <w:rsid w:val="00B2038E"/>
+    <w:pPr>
+      <w:spacing w:before="100" w:beforeAutospacing="1" w:after="100" w:afterAutospacing="1" w:line="240" w:lineRule="auto"/>
+    </w:pPr>
+    <w:rPr>
+      <w:rFonts w:ascii="Times New Roman" w:eastAsia="Times New Roman" w:hAnsi="Times New Roman" w:cs="Times New Roman"/>
+      <w:color w:val="auto"/>
+      <w:sz w:val="24"/>
+      <w:szCs w:val="24"/>
+    </w:rPr>
+  </w:style>
 </w:styles>
 </file>
 
@@ -12928,7 +14114,7 @@
 </file>
 
 <file path=customXml/itemProps1.xml><?xml version="1.0" encoding="utf-8"?>
-<ds:datastoreItem xmlns:ds="http://schemas.openxmlformats.org/officeDocument/2006/customXml" ds:itemID="{7772D193-317A-40B8-A32E-881EF1878041}">
+<ds:datastoreItem xmlns:ds="http://schemas.openxmlformats.org/officeDocument/2006/customXml" ds:itemID="{A2D96F61-9D9A-4E8E-A843-074A4F82A61F}">
   <ds:schemaRefs>
     <ds:schemaRef ds:uri="http://schemas.openxmlformats.org/officeDocument/2006/bibliography"/>
   </ds:schemaRefs>

</xml_diff>